<commit_message>
Fixed incorrect description of edges
Fixed incorrect description of edges slots.
Changed [0,6] -> [0,7]
</commit_message>
<xml_diff>
--- a/332_crazy.docx
+++ b/332_crazy.docx
@@ -10,6 +10,10 @@
         </w:rPr>
       </w:pPr>
       <w:r>
+        <w:rPr>
+          <w:lang w:val="pl-PL"/>
+        </w:rPr>
+        <w:t xml:space="preserve">Proponuję wprowadzić następujące oznaczenia dla części: </w:t>
         <w:drawing>
           <wp:anchor behindDoc="0" distT="0" distB="0" distL="114300" distR="114300" simplePos="0" locked="0" layoutInCell="1" allowOverlap="1" relativeHeight="2">
             <wp:simplePos x="0" y="0"/>
@@ -22,7 +26,7 @@
             <wp:extent cx="2535555" cy="2402840"/>
             <wp:effectExtent l="0" t="0" r="0" b="0"/>
             <wp:wrapSquare wrapText="bothSides"/>
-            <wp:docPr id="1" name="Picture 1" descr="C:\Users\piotoor\Desktop\cube\OZNACZENIA.jpg"/>
+            <wp:docPr id="1" name="Picture" descr="C:\Users\piotoor\Desktop\cube\OZNACZENIA.jpg"/>
             <wp:cNvGraphicFramePr>
               <a:graphicFrameLocks xmlns:a="http://schemas.openxmlformats.org/drawingml/2006/main" noChangeAspect="1"/>
             </wp:cNvGraphicFramePr>
@@ -30,7 +34,7 @@
               <a:graphicData uri="http://schemas.openxmlformats.org/drawingml/2006/picture">
                 <pic:pic xmlns:pic="http://schemas.openxmlformats.org/drawingml/2006/picture">
                   <pic:nvPicPr>
-                    <pic:cNvPr id="1" name="Picture 1" descr="C:\Users\piotoor\Desktop\cube\OZNACZENIA.jpg"/>
+                    <pic:cNvPr id="1" name="Picture" descr="C:\Users\piotoor\Desktop\cube\OZNACZENIA.jpg"/>
                     <pic:cNvPicPr>
                       <a:picLocks noChangeAspect="1" noChangeArrowheads="1"/>
                     </pic:cNvPicPr>
@@ -63,18 +67,7 @@
           </wp:anchor>
         </w:drawing>
       </w:r>
-      <w:r>
-        <w:rPr>
-          <w:lang w:val="pl-PL"/>
-        </w:rPr>
-        <w:t>P</w:t>
-      </w:r>
-      <w:r>
-        <w:rPr>
-          <w:lang w:val="pl-PL"/>
-        </w:rPr>
-        <w:t xml:space="preserve">roponuję wprowadzić następujące oznaczenia dla części: </w:t>
-      </w:r>
+      <w:r/>
     </w:p>
     <w:p>
       <w:pPr>
@@ -93,6 +86,7 @@
         </w:rPr>
         <w:t>CP (Corners Permutation) – permutacja zewnętrznych rogów</w:t>
       </w:r>
+      <w:r/>
     </w:p>
     <w:p>
       <w:pPr>
@@ -111,6 +105,7 @@
         </w:rPr>
         <w:t>EP (Edges Permutation) – permutacja zewnętrznych krawędzi</w:t>
       </w:r>
+      <w:r/>
     </w:p>
     <w:p>
       <w:pPr>
@@ -129,6 +124,7 @@
         </w:rPr>
         <w:t>cp – permutacja wewnętrznych rogów</w:t>
       </w:r>
+      <w:r/>
     </w:p>
     <w:p>
       <w:pPr>
@@ -147,6 +143,7 @@
         </w:rPr>
         <w:t>ep – permutacja wewnętrznych krawędzi</w:t>
       </w:r>
+      <w:r/>
     </w:p>
     <w:p>
       <w:pPr>
@@ -165,24 +162,25 @@
         </w:rPr>
         <w:t>C - centry</w:t>
       </w:r>
+      <w:r/>
     </w:p>
     <w:p>
       <w:pPr>
         <w:pStyle w:val="Normal"/>
+      </w:pPr>
+      <w:r>
         <w:rPr/>
-      </w:pPr>
-      <w:r>
-        <w:rPr/>
-      </w:r>
+      </w:r>
+      <w:r/>
     </w:p>
     <w:p>
       <w:pPr>
         <w:pStyle w:val="Normal"/>
+      </w:pPr>
+      <w:r>
         <w:rPr/>
-      </w:pPr>
-      <w:r>
-        <w:rPr/>
-      </w:r>
+      </w:r>
+      <w:r/>
     </w:p>
     <w:p>
       <w:pPr>
@@ -192,6 +190,10 @@
         </w:rPr>
       </w:pPr>
       <w:r>
+        <w:rPr>
+          <w:lang w:val="pl-PL"/>
+        </w:rPr>
+        <w:t>Oraz następujące oznaczenia numerów klocków, oraz slotów w których się znajdują. Pamiętać będziemy numery klocków jakie znajdują się w danym slocie, poniżej przykłady.</w:t>
         <w:drawing>
           <wp:anchor behindDoc="0" distT="0" distB="0" distL="114300" distR="114300" simplePos="0" locked="0" layoutInCell="1" allowOverlap="1" relativeHeight="3">
             <wp:simplePos x="0" y="0"/>
@@ -204,7 +206,7 @@
             <wp:extent cx="2538095" cy="2404745"/>
             <wp:effectExtent l="0" t="0" r="0" b="0"/>
             <wp:wrapSquare wrapText="bothSides"/>
-            <wp:docPr id="2" name="Picture 2" descr="C:\Users\piotoor\Desktop\cube\POZYCJE.jpg"/>
+            <wp:docPr id="2" name="Picture" descr="C:\Users\piotoor\Desktop\cube\POZYCJE.jpg"/>
             <wp:cNvGraphicFramePr>
               <a:graphicFrameLocks xmlns:a="http://schemas.openxmlformats.org/drawingml/2006/main" noChangeAspect="1"/>
             </wp:cNvGraphicFramePr>
@@ -212,7 +214,7 @@
               <a:graphicData uri="http://schemas.openxmlformats.org/drawingml/2006/picture">
                 <pic:pic xmlns:pic="http://schemas.openxmlformats.org/drawingml/2006/picture">
                   <pic:nvPicPr>
-                    <pic:cNvPr id="2" name="Picture 2" descr="C:\Users\piotoor\Desktop\cube\POZYCJE.jpg"/>
+                    <pic:cNvPr id="2" name="Picture" descr="C:\Users\piotoor\Desktop\cube\POZYCJE.jpg"/>
                     <pic:cNvPicPr>
                       <a:picLocks noChangeAspect="1" noChangeArrowheads="1"/>
                     </pic:cNvPicPr>
@@ -245,18 +247,7 @@
           </wp:anchor>
         </w:drawing>
       </w:r>
-      <w:r>
-        <w:rPr>
-          <w:lang w:val="pl-PL"/>
-        </w:rPr>
-        <w:t>O</w:t>
-      </w:r>
-      <w:r>
-        <w:rPr>
-          <w:lang w:val="pl-PL"/>
-        </w:rPr>
-        <w:t>raz następujące oznaczenia numerów klocków, oraz slotów w których się znajdują. Pamiętać będziemy numery klocków jakie znajdują się w danym slocie, poniżej przykłady.</w:t>
-      </w:r>
+      <w:r/>
     </w:p>
     <w:p>
       <w:pPr>
@@ -275,6 +266,7 @@
         </w:rPr>
         <w:t>CP – sloty [0, 6]  (7 jest stałym klockiem, nie trzeba go pamiętać), przechowujemy wartości [0, 6]</w:t>
       </w:r>
+      <w:r/>
     </w:p>
     <w:p>
       <w:pPr>
@@ -291,8 +283,21 @@
         <w:rPr>
           <w:lang w:val="pl-PL"/>
         </w:rPr>
-        <w:t>EP – sloty [0, 7], przechowujemy wartości [0, 6]</w:t>
-      </w:r>
+        <w:t xml:space="preserve">EP – sloty [0, 7], przechowujemy wartości [0, </w:t>
+      </w:r>
+      <w:r>
+        <w:rPr>
+          <w:lang w:val="pl-PL"/>
+        </w:rPr>
+        <w:t>7</w:t>
+      </w:r>
+      <w:r>
+        <w:rPr>
+          <w:lang w:val="pl-PL"/>
+        </w:rPr>
+        <w:t>]</w:t>
+      </w:r>
+      <w:r/>
     </w:p>
     <w:p>
       <w:pPr>
@@ -311,6 +316,7 @@
         </w:rPr>
         <w:t>cp – sloty [0, 6] (7 jest stałym klockiem), wystarczy przechowywać 0 lub 1 na każdej pozycji (czy klocek dobrego koloru – 0, złego - 1)</w:t>
       </w:r>
+      <w:r/>
     </w:p>
     <w:p>
       <w:pPr>
@@ -329,6 +335,7 @@
         </w:rPr>
         <w:t>ep – sloty [0,6], jak wyżej 0 lub 1 na danej pozycji</w:t>
       </w:r>
+      <w:r/>
     </w:p>
     <w:p>
       <w:pPr>
@@ -347,32 +354,45 @@
         </w:rPr>
         <w:t>C – flaga [0, 1] (0 – dobry, 1 - zły)</w:t>
       </w:r>
+      <w:r/>
     </w:p>
     <w:p>
       <w:pPr>
         <w:pStyle w:val="Normal"/>
         <w:rPr>
-          <w:lang w:val="pl-PL"/>
-        </w:rPr>
-      </w:pPr>
-      <w:r>
-        <w:rPr>
-          <w:lang w:val="pl-PL"/>
-        </w:rPr>
-      </w:r>
+          <w:sz w:val="22"/>
+          <w:sz w:val="22"/>
+          <w:szCs w:val="22"/>
+          <w:rFonts w:ascii="Calibri" w:hAnsi="Calibri" w:eastAsia="Calibri" w:cs="" w:asciiTheme="minorHAnsi" w:cstheme="minorBidi" w:eastAsiaTheme="minorHAnsi" w:hAnsiTheme="minorHAnsi"/>
+          <w:color w:val="00000A"/>
+          <w:lang w:val="pl-PL" w:eastAsia="en-US" w:bidi="ar-SA"/>
+        </w:rPr>
+      </w:pPr>
+      <w:r>
+        <w:rPr>
+          <w:lang w:val="pl-PL"/>
+        </w:rPr>
+      </w:r>
+      <w:r/>
     </w:p>
     <w:p>
       <w:pPr>
         <w:pStyle w:val="Normal"/>
         <w:rPr>
-          <w:lang w:val="pl-PL"/>
-        </w:rPr>
-      </w:pPr>
-      <w:r>
-        <w:rPr>
-          <w:lang w:val="pl-PL"/>
-        </w:rPr>
-      </w:r>
+          <w:sz w:val="22"/>
+          <w:sz w:val="22"/>
+          <w:szCs w:val="22"/>
+          <w:rFonts w:ascii="Calibri" w:hAnsi="Calibri" w:eastAsia="Calibri" w:cs="" w:asciiTheme="minorHAnsi" w:cstheme="minorBidi" w:eastAsiaTheme="minorHAnsi" w:hAnsiTheme="minorHAnsi"/>
+          <w:color w:val="00000A"/>
+          <w:lang w:val="pl-PL" w:eastAsia="en-US" w:bidi="ar-SA"/>
+        </w:rPr>
+      </w:pPr>
+      <w:r>
+        <w:rPr>
+          <w:lang w:val="pl-PL"/>
+        </w:rPr>
+      </w:r>
+      <w:r/>
     </w:p>
     <w:p>
       <w:pPr>
@@ -382,6 +402,10 @@
         </w:rPr>
       </w:pPr>
       <w:r>
+        <w:rPr>
+          <w:lang w:val="pl-PL"/>
+        </w:rPr>
+        <w:t>Przykłady</w:t>
         <w:drawing>
           <wp:anchor behindDoc="0" distT="0" distB="0" distL="114300" distR="114300" simplePos="0" locked="0" layoutInCell="1" allowOverlap="1" relativeHeight="4">
             <wp:simplePos x="0" y="0"/>
@@ -394,7 +418,7 @@
             <wp:extent cx="2538095" cy="2404745"/>
             <wp:effectExtent l="0" t="0" r="0" b="0"/>
             <wp:wrapSquare wrapText="bothSides"/>
-            <wp:docPr id="3" name="Picture 3" descr="C:\Users\piotoor\Desktop\cube\dscrazy3x3x2_move.jpg"/>
+            <wp:docPr id="3" name="Picture" descr="C:\Users\piotoor\Desktop\cube\dscrazy3x3x2_move.jpg"/>
             <wp:cNvGraphicFramePr>
               <a:graphicFrameLocks xmlns:a="http://schemas.openxmlformats.org/drawingml/2006/main" noChangeAspect="1"/>
             </wp:cNvGraphicFramePr>
@@ -402,7 +426,7 @@
               <a:graphicData uri="http://schemas.openxmlformats.org/drawingml/2006/picture">
                 <pic:pic xmlns:pic="http://schemas.openxmlformats.org/drawingml/2006/picture">
                   <pic:nvPicPr>
-                    <pic:cNvPr id="3" name="Picture 3" descr="C:\Users\piotoor\Desktop\cube\dscrazy3x3x2_move.jpg"/>
+                    <pic:cNvPr id="3" name="Picture" descr="C:\Users\piotoor\Desktop\cube\dscrazy3x3x2_move.jpg"/>
                     <pic:cNvPicPr>
                       <a:picLocks noChangeAspect="1" noChangeArrowheads="1"/>
                     </pic:cNvPicPr>
@@ -435,18 +459,7 @@
           </wp:anchor>
         </w:drawing>
       </w:r>
-      <w:r>
-        <w:rPr>
-          <w:lang w:val="pl-PL"/>
-        </w:rPr>
-        <w:t>P</w:t>
-      </w:r>
-      <w:r>
-        <w:rPr>
-          <w:lang w:val="pl-PL"/>
-        </w:rPr>
-        <w:t>rzykłady</w:t>
-      </w:r>
+      <w:r/>
     </w:p>
     <w:p>
       <w:pPr>
@@ -456,6 +469,10 @@
         </w:rPr>
       </w:pPr>
       <w:r>
+        <w:rPr>
+          <w:lang w:val="pl-PL"/>
+        </w:rPr>
+        <w:t>CP (dla ułożonej kostki)</w:t>
         <w:drawing>
           <wp:anchor behindDoc="0" distT="0" distB="0" distL="114300" distR="114300" simplePos="0" locked="0" layoutInCell="1" allowOverlap="1" relativeHeight="5">
             <wp:simplePos x="0" y="0"/>
@@ -468,7 +485,7 @@
             <wp:extent cx="2538095" cy="2404745"/>
             <wp:effectExtent l="0" t="0" r="0" b="0"/>
             <wp:wrapNone/>
-            <wp:docPr id="4" name="Picture 4" descr=""/>
+            <wp:docPr id="4" name="Picture" descr=""/>
             <wp:cNvGraphicFramePr>
               <a:graphicFrameLocks xmlns:a="http://schemas.openxmlformats.org/drawingml/2006/main" noChangeAspect="1"/>
             </wp:cNvGraphicFramePr>
@@ -476,7 +493,7 @@
               <a:graphicData uri="http://schemas.openxmlformats.org/drawingml/2006/picture">
                 <pic:pic xmlns:pic="http://schemas.openxmlformats.org/drawingml/2006/picture">
                   <pic:nvPicPr>
-                    <pic:cNvPr id="4" name="Picture 4" descr=""/>
+                    <pic:cNvPr id="4" name="Picture" descr=""/>
                     <pic:cNvPicPr>
                       <a:picLocks noChangeAspect="1" noChangeArrowheads="1"/>
                     </pic:cNvPicPr>
@@ -509,31 +526,26 @@
           </wp:anchor>
         </w:drawing>
       </w:r>
-      <w:r>
-        <w:rPr>
-          <w:lang w:val="pl-PL"/>
-        </w:rPr>
-        <w:t>CP (dla ułożonej kostki)</w:t>
-      </w:r>
+      <w:r/>
     </w:p>
     <w:tbl>
       <w:tblPr>
         <w:tblStyle w:val="TableGrid"/>
         <w:tblW w:w="3708" w:type="dxa"/>
         <w:jc w:val="left"/>
-        <w:tblInd w:w="0" w:type="dxa"/>
+        <w:tblInd w:w="-5" w:type="dxa"/>
+        <w:tblBorders/>
         <w:tblCellMar>
           <w:top w:w="0" w:type="dxa"/>
-          <w:left w:w="108" w:type="dxa"/>
+          <w:left w:w="103" w:type="dxa"/>
           <w:bottom w:w="0" w:type="dxa"/>
           <w:right w:w="108" w:type="dxa"/>
         </w:tblCellMar>
-        <w:tblLook w:val="04a0" w:noVBand="1" w:noHBand="0" w:lastColumn="0" w:firstColumn="1" w:lastRow="0" w:firstRow="1"/>
       </w:tblPr>
       <w:tblGrid>
         <w:gridCol w:w="1196"/>
-        <w:gridCol w:w="351"/>
-        <w:gridCol w:w="360"/>
+        <w:gridCol w:w="350"/>
+        <w:gridCol w:w="361"/>
         <w:gridCol w:w="360"/>
         <w:gridCol w:w="360"/>
         <w:gridCol w:w="360"/>
@@ -548,7 +560,7 @@
             <w:tcBorders/>
             <w:shd w:fill="auto" w:val="clear"/>
             <w:tcMar>
-              <w:left w:w="108" w:type="dxa"/>
+              <w:left w:w="103" w:type="dxa"/>
             </w:tcMar>
           </w:tcPr>
           <w:p>
@@ -565,15 +577,16 @@
               </w:rPr>
               <w:t>Slot</w:t>
             </w:r>
-          </w:p>
-        </w:tc>
-        <w:tc>
-          <w:tcPr>
-            <w:tcW w:w="351" w:type="dxa"/>
-            <w:tcBorders/>
-            <w:shd w:fill="auto" w:val="clear"/>
-            <w:tcMar>
-              <w:left w:w="108" w:type="dxa"/>
+            <w:r/>
+          </w:p>
+        </w:tc>
+        <w:tc>
+          <w:tcPr>
+            <w:tcW w:w="350" w:type="dxa"/>
+            <w:tcBorders/>
+            <w:shd w:fill="auto" w:val="clear"/>
+            <w:tcMar>
+              <w:left w:w="103" w:type="dxa"/>
             </w:tcMar>
           </w:tcPr>
           <w:p>
@@ -590,15 +603,16 @@
               </w:rPr>
               <w:t>0</w:t>
             </w:r>
-          </w:p>
-        </w:tc>
-        <w:tc>
-          <w:tcPr>
-            <w:tcW w:w="360" w:type="dxa"/>
-            <w:tcBorders/>
-            <w:shd w:fill="auto" w:val="clear"/>
-            <w:tcMar>
-              <w:left w:w="108" w:type="dxa"/>
+            <w:r/>
+          </w:p>
+        </w:tc>
+        <w:tc>
+          <w:tcPr>
+            <w:tcW w:w="361" w:type="dxa"/>
+            <w:tcBorders/>
+            <w:shd w:fill="auto" w:val="clear"/>
+            <w:tcMar>
+              <w:left w:w="103" w:type="dxa"/>
             </w:tcMar>
           </w:tcPr>
           <w:p>
@@ -615,15 +629,16 @@
               </w:rPr>
               <w:t>1</w:t>
             </w:r>
-          </w:p>
-        </w:tc>
-        <w:tc>
-          <w:tcPr>
-            <w:tcW w:w="360" w:type="dxa"/>
-            <w:tcBorders/>
-            <w:shd w:fill="auto" w:val="clear"/>
-            <w:tcMar>
-              <w:left w:w="108" w:type="dxa"/>
+            <w:r/>
+          </w:p>
+        </w:tc>
+        <w:tc>
+          <w:tcPr>
+            <w:tcW w:w="360" w:type="dxa"/>
+            <w:tcBorders/>
+            <w:shd w:fill="auto" w:val="clear"/>
+            <w:tcMar>
+              <w:left w:w="103" w:type="dxa"/>
             </w:tcMar>
           </w:tcPr>
           <w:p>
@@ -640,15 +655,16 @@
               </w:rPr>
               <w:t>2</w:t>
             </w:r>
-          </w:p>
-        </w:tc>
-        <w:tc>
-          <w:tcPr>
-            <w:tcW w:w="360" w:type="dxa"/>
-            <w:tcBorders/>
-            <w:shd w:fill="auto" w:val="clear"/>
-            <w:tcMar>
-              <w:left w:w="108" w:type="dxa"/>
+            <w:r/>
+          </w:p>
+        </w:tc>
+        <w:tc>
+          <w:tcPr>
+            <w:tcW w:w="360" w:type="dxa"/>
+            <w:tcBorders/>
+            <w:shd w:fill="auto" w:val="clear"/>
+            <w:tcMar>
+              <w:left w:w="103" w:type="dxa"/>
             </w:tcMar>
           </w:tcPr>
           <w:p>
@@ -665,15 +681,16 @@
               </w:rPr>
               <w:t>3</w:t>
             </w:r>
-          </w:p>
-        </w:tc>
-        <w:tc>
-          <w:tcPr>
-            <w:tcW w:w="360" w:type="dxa"/>
-            <w:tcBorders/>
-            <w:shd w:fill="auto" w:val="clear"/>
-            <w:tcMar>
-              <w:left w:w="108" w:type="dxa"/>
+            <w:r/>
+          </w:p>
+        </w:tc>
+        <w:tc>
+          <w:tcPr>
+            <w:tcW w:w="360" w:type="dxa"/>
+            <w:tcBorders/>
+            <w:shd w:fill="auto" w:val="clear"/>
+            <w:tcMar>
+              <w:left w:w="103" w:type="dxa"/>
             </w:tcMar>
           </w:tcPr>
           <w:p>
@@ -690,15 +707,16 @@
               </w:rPr>
               <w:t>4</w:t>
             </w:r>
-          </w:p>
-        </w:tc>
-        <w:tc>
-          <w:tcPr>
-            <w:tcW w:w="360" w:type="dxa"/>
-            <w:tcBorders/>
-            <w:shd w:fill="auto" w:val="clear"/>
-            <w:tcMar>
-              <w:left w:w="108" w:type="dxa"/>
+            <w:r/>
+          </w:p>
+        </w:tc>
+        <w:tc>
+          <w:tcPr>
+            <w:tcW w:w="360" w:type="dxa"/>
+            <w:tcBorders/>
+            <w:shd w:fill="auto" w:val="clear"/>
+            <w:tcMar>
+              <w:left w:w="103" w:type="dxa"/>
             </w:tcMar>
           </w:tcPr>
           <w:p>
@@ -715,15 +733,16 @@
               </w:rPr>
               <w:t>5</w:t>
             </w:r>
-          </w:p>
-        </w:tc>
-        <w:tc>
-          <w:tcPr>
-            <w:tcW w:w="360" w:type="dxa"/>
-            <w:tcBorders/>
-            <w:shd w:fill="auto" w:val="clear"/>
-            <w:tcMar>
-              <w:left w:w="108" w:type="dxa"/>
+            <w:r/>
+          </w:p>
+        </w:tc>
+        <w:tc>
+          <w:tcPr>
+            <w:tcW w:w="360" w:type="dxa"/>
+            <w:tcBorders/>
+            <w:shd w:fill="auto" w:val="clear"/>
+            <w:tcMar>
+              <w:left w:w="103" w:type="dxa"/>
             </w:tcMar>
           </w:tcPr>
           <w:p>
@@ -740,6 +759,7 @@
               </w:rPr>
               <w:t>6</w:t>
             </w:r>
+            <w:r/>
           </w:p>
         </w:tc>
       </w:tr>
@@ -751,7 +771,7 @@
             <w:tcBorders/>
             <w:shd w:fill="auto" w:val="clear"/>
             <w:tcMar>
-              <w:left w:w="108" w:type="dxa"/>
+              <w:left w:w="103" w:type="dxa"/>
             </w:tcMar>
           </w:tcPr>
           <w:p>
@@ -768,15 +788,16 @@
               </w:rPr>
               <w:t>Numer</w:t>
             </w:r>
-          </w:p>
-        </w:tc>
-        <w:tc>
-          <w:tcPr>
-            <w:tcW w:w="351" w:type="dxa"/>
-            <w:tcBorders/>
-            <w:shd w:fill="auto" w:val="clear"/>
-            <w:tcMar>
-              <w:left w:w="108" w:type="dxa"/>
+            <w:r/>
+          </w:p>
+        </w:tc>
+        <w:tc>
+          <w:tcPr>
+            <w:tcW w:w="350" w:type="dxa"/>
+            <w:tcBorders/>
+            <w:shd w:fill="auto" w:val="clear"/>
+            <w:tcMar>
+              <w:left w:w="103" w:type="dxa"/>
             </w:tcMar>
           </w:tcPr>
           <w:p>
@@ -793,15 +814,16 @@
               </w:rPr>
               <w:t>0</w:t>
             </w:r>
-          </w:p>
-        </w:tc>
-        <w:tc>
-          <w:tcPr>
-            <w:tcW w:w="360" w:type="dxa"/>
-            <w:tcBorders/>
-            <w:shd w:fill="auto" w:val="clear"/>
-            <w:tcMar>
-              <w:left w:w="108" w:type="dxa"/>
+            <w:r/>
+          </w:p>
+        </w:tc>
+        <w:tc>
+          <w:tcPr>
+            <w:tcW w:w="361" w:type="dxa"/>
+            <w:tcBorders/>
+            <w:shd w:fill="auto" w:val="clear"/>
+            <w:tcMar>
+              <w:left w:w="103" w:type="dxa"/>
             </w:tcMar>
           </w:tcPr>
           <w:p>
@@ -818,15 +840,16 @@
               </w:rPr>
               <w:t>1</w:t>
             </w:r>
-          </w:p>
-        </w:tc>
-        <w:tc>
-          <w:tcPr>
-            <w:tcW w:w="360" w:type="dxa"/>
-            <w:tcBorders/>
-            <w:shd w:fill="auto" w:val="clear"/>
-            <w:tcMar>
-              <w:left w:w="108" w:type="dxa"/>
+            <w:r/>
+          </w:p>
+        </w:tc>
+        <w:tc>
+          <w:tcPr>
+            <w:tcW w:w="360" w:type="dxa"/>
+            <w:tcBorders/>
+            <w:shd w:fill="auto" w:val="clear"/>
+            <w:tcMar>
+              <w:left w:w="103" w:type="dxa"/>
             </w:tcMar>
           </w:tcPr>
           <w:p>
@@ -843,15 +866,16 @@
               </w:rPr>
               <w:t>2</w:t>
             </w:r>
-          </w:p>
-        </w:tc>
-        <w:tc>
-          <w:tcPr>
-            <w:tcW w:w="360" w:type="dxa"/>
-            <w:tcBorders/>
-            <w:shd w:fill="auto" w:val="clear"/>
-            <w:tcMar>
-              <w:left w:w="108" w:type="dxa"/>
+            <w:r/>
+          </w:p>
+        </w:tc>
+        <w:tc>
+          <w:tcPr>
+            <w:tcW w:w="360" w:type="dxa"/>
+            <w:tcBorders/>
+            <w:shd w:fill="auto" w:val="clear"/>
+            <w:tcMar>
+              <w:left w:w="103" w:type="dxa"/>
             </w:tcMar>
           </w:tcPr>
           <w:p>
@@ -868,15 +892,16 @@
               </w:rPr>
               <w:t>3</w:t>
             </w:r>
-          </w:p>
-        </w:tc>
-        <w:tc>
-          <w:tcPr>
-            <w:tcW w:w="360" w:type="dxa"/>
-            <w:tcBorders/>
-            <w:shd w:fill="auto" w:val="clear"/>
-            <w:tcMar>
-              <w:left w:w="108" w:type="dxa"/>
+            <w:r/>
+          </w:p>
+        </w:tc>
+        <w:tc>
+          <w:tcPr>
+            <w:tcW w:w="360" w:type="dxa"/>
+            <w:tcBorders/>
+            <w:shd w:fill="auto" w:val="clear"/>
+            <w:tcMar>
+              <w:left w:w="103" w:type="dxa"/>
             </w:tcMar>
           </w:tcPr>
           <w:p>
@@ -893,15 +918,16 @@
               </w:rPr>
               <w:t>4</w:t>
             </w:r>
-          </w:p>
-        </w:tc>
-        <w:tc>
-          <w:tcPr>
-            <w:tcW w:w="360" w:type="dxa"/>
-            <w:tcBorders/>
-            <w:shd w:fill="auto" w:val="clear"/>
-            <w:tcMar>
-              <w:left w:w="108" w:type="dxa"/>
+            <w:r/>
+          </w:p>
+        </w:tc>
+        <w:tc>
+          <w:tcPr>
+            <w:tcW w:w="360" w:type="dxa"/>
+            <w:tcBorders/>
+            <w:shd w:fill="auto" w:val="clear"/>
+            <w:tcMar>
+              <w:left w:w="103" w:type="dxa"/>
             </w:tcMar>
           </w:tcPr>
           <w:p>
@@ -918,15 +944,16 @@
               </w:rPr>
               <w:t>5</w:t>
             </w:r>
-          </w:p>
-        </w:tc>
-        <w:tc>
-          <w:tcPr>
-            <w:tcW w:w="360" w:type="dxa"/>
-            <w:tcBorders/>
-            <w:shd w:fill="auto" w:val="clear"/>
-            <w:tcMar>
-              <w:left w:w="108" w:type="dxa"/>
+            <w:r/>
+          </w:p>
+        </w:tc>
+        <w:tc>
+          <w:tcPr>
+            <w:tcW w:w="360" w:type="dxa"/>
+            <w:tcBorders/>
+            <w:shd w:fill="auto" w:val="clear"/>
+            <w:tcMar>
+              <w:left w:w="103" w:type="dxa"/>
             </w:tcMar>
           </w:tcPr>
           <w:p>
@@ -943,6 +970,7 @@
               </w:rPr>
               <w:t>6</w:t>
             </w:r>
+            <w:r/>
           </w:p>
         </w:tc>
       </w:tr>
@@ -951,19 +979,24 @@
       <w:pPr>
         <w:pStyle w:val="Normal"/>
         <w:rPr>
-          <w:lang w:val="pl-PL"/>
-        </w:rPr>
-      </w:pPr>
-      <w:r>
-        <w:rPr>
-          <w:lang w:val="pl-PL"/>
-        </w:rPr>
-      </w:r>
+          <w:sz w:val="22"/>
+          <w:sz w:val="22"/>
+          <w:szCs w:val="22"/>
+          <w:rFonts w:ascii="Calibri" w:hAnsi="Calibri" w:eastAsia="Calibri" w:cs="" w:asciiTheme="minorHAnsi" w:cstheme="minorBidi" w:eastAsiaTheme="minorHAnsi" w:hAnsiTheme="minorHAnsi"/>
+          <w:color w:val="00000A"/>
+          <w:lang w:val="pl-PL" w:eastAsia="en-US" w:bidi="ar-SA"/>
+        </w:rPr>
+      </w:pPr>
+      <w:r>
+        <w:rPr>
+          <w:lang w:val="pl-PL"/>
+        </w:rPr>
+      </w:r>
+      <w:r/>
     </w:p>
     <w:p>
       <w:pPr>
         <w:pStyle w:val="Normal"/>
-        <w:rPr/>
       </w:pPr>
       <w:r>
         <w:rPr>
@@ -984,25 +1017,26 @@
         </w:rPr>
         <w:t xml:space="preserve"> </w:t>
       </w:r>
+      <w:r/>
     </w:p>
     <w:tbl>
       <w:tblPr>
         <w:tblStyle w:val="TableGrid"/>
         <w:tblW w:w="3708" w:type="dxa"/>
         <w:jc w:val="left"/>
-        <w:tblInd w:w="0" w:type="dxa"/>
+        <w:tblInd w:w="-5" w:type="dxa"/>
+        <w:tblBorders/>
         <w:tblCellMar>
           <w:top w:w="0" w:type="dxa"/>
-          <w:left w:w="108" w:type="dxa"/>
+          <w:left w:w="103" w:type="dxa"/>
           <w:bottom w:w="0" w:type="dxa"/>
           <w:right w:w="108" w:type="dxa"/>
         </w:tblCellMar>
-        <w:tblLook w:val="04a0" w:noVBand="1" w:noHBand="0" w:lastColumn="0" w:firstColumn="1" w:lastRow="0" w:firstRow="1"/>
       </w:tblPr>
       <w:tblGrid>
         <w:gridCol w:w="1196"/>
-        <w:gridCol w:w="351"/>
-        <w:gridCol w:w="360"/>
+        <w:gridCol w:w="350"/>
+        <w:gridCol w:w="361"/>
         <w:gridCol w:w="360"/>
         <w:gridCol w:w="360"/>
         <w:gridCol w:w="360"/>
@@ -1017,7 +1051,7 @@
             <w:tcBorders/>
             <w:shd w:fill="auto" w:val="clear"/>
             <w:tcMar>
-              <w:left w:w="108" w:type="dxa"/>
+              <w:left w:w="103" w:type="dxa"/>
             </w:tcMar>
           </w:tcPr>
           <w:p>
@@ -1034,15 +1068,16 @@
               </w:rPr>
               <w:t>Slot</w:t>
             </w:r>
-          </w:p>
-        </w:tc>
-        <w:tc>
-          <w:tcPr>
-            <w:tcW w:w="351" w:type="dxa"/>
-            <w:tcBorders/>
-            <w:shd w:fill="auto" w:val="clear"/>
-            <w:tcMar>
-              <w:left w:w="108" w:type="dxa"/>
+            <w:r/>
+          </w:p>
+        </w:tc>
+        <w:tc>
+          <w:tcPr>
+            <w:tcW w:w="350" w:type="dxa"/>
+            <w:tcBorders/>
+            <w:shd w:fill="auto" w:val="clear"/>
+            <w:tcMar>
+              <w:left w:w="103" w:type="dxa"/>
             </w:tcMar>
           </w:tcPr>
           <w:p>
@@ -1059,15 +1094,16 @@
               </w:rPr>
               <w:t>0</w:t>
             </w:r>
-          </w:p>
-        </w:tc>
-        <w:tc>
-          <w:tcPr>
-            <w:tcW w:w="360" w:type="dxa"/>
-            <w:tcBorders/>
-            <w:shd w:fill="auto" w:val="clear"/>
-            <w:tcMar>
-              <w:left w:w="108" w:type="dxa"/>
+            <w:r/>
+          </w:p>
+        </w:tc>
+        <w:tc>
+          <w:tcPr>
+            <w:tcW w:w="361" w:type="dxa"/>
+            <w:tcBorders/>
+            <w:shd w:fill="auto" w:val="clear"/>
+            <w:tcMar>
+              <w:left w:w="103" w:type="dxa"/>
             </w:tcMar>
           </w:tcPr>
           <w:p>
@@ -1084,15 +1120,16 @@
               </w:rPr>
               <w:t>1</w:t>
             </w:r>
-          </w:p>
-        </w:tc>
-        <w:tc>
-          <w:tcPr>
-            <w:tcW w:w="360" w:type="dxa"/>
-            <w:tcBorders/>
-            <w:shd w:fill="auto" w:val="clear"/>
-            <w:tcMar>
-              <w:left w:w="108" w:type="dxa"/>
+            <w:r/>
+          </w:p>
+        </w:tc>
+        <w:tc>
+          <w:tcPr>
+            <w:tcW w:w="360" w:type="dxa"/>
+            <w:tcBorders/>
+            <w:shd w:fill="auto" w:val="clear"/>
+            <w:tcMar>
+              <w:left w:w="103" w:type="dxa"/>
             </w:tcMar>
           </w:tcPr>
           <w:p>
@@ -1109,15 +1146,16 @@
               </w:rPr>
               <w:t>2</w:t>
             </w:r>
-          </w:p>
-        </w:tc>
-        <w:tc>
-          <w:tcPr>
-            <w:tcW w:w="360" w:type="dxa"/>
-            <w:tcBorders/>
-            <w:shd w:fill="auto" w:val="clear"/>
-            <w:tcMar>
-              <w:left w:w="108" w:type="dxa"/>
+            <w:r/>
+          </w:p>
+        </w:tc>
+        <w:tc>
+          <w:tcPr>
+            <w:tcW w:w="360" w:type="dxa"/>
+            <w:tcBorders/>
+            <w:shd w:fill="auto" w:val="clear"/>
+            <w:tcMar>
+              <w:left w:w="103" w:type="dxa"/>
             </w:tcMar>
           </w:tcPr>
           <w:p>
@@ -1134,15 +1172,16 @@
               </w:rPr>
               <w:t>3</w:t>
             </w:r>
-          </w:p>
-        </w:tc>
-        <w:tc>
-          <w:tcPr>
-            <w:tcW w:w="360" w:type="dxa"/>
-            <w:tcBorders/>
-            <w:shd w:fill="auto" w:val="clear"/>
-            <w:tcMar>
-              <w:left w:w="108" w:type="dxa"/>
+            <w:r/>
+          </w:p>
+        </w:tc>
+        <w:tc>
+          <w:tcPr>
+            <w:tcW w:w="360" w:type="dxa"/>
+            <w:tcBorders/>
+            <w:shd w:fill="auto" w:val="clear"/>
+            <w:tcMar>
+              <w:left w:w="103" w:type="dxa"/>
             </w:tcMar>
           </w:tcPr>
           <w:p>
@@ -1159,15 +1198,16 @@
               </w:rPr>
               <w:t>4</w:t>
             </w:r>
-          </w:p>
-        </w:tc>
-        <w:tc>
-          <w:tcPr>
-            <w:tcW w:w="360" w:type="dxa"/>
-            <w:tcBorders/>
-            <w:shd w:fill="auto" w:val="clear"/>
-            <w:tcMar>
-              <w:left w:w="108" w:type="dxa"/>
+            <w:r/>
+          </w:p>
+        </w:tc>
+        <w:tc>
+          <w:tcPr>
+            <w:tcW w:w="360" w:type="dxa"/>
+            <w:tcBorders/>
+            <w:shd w:fill="auto" w:val="clear"/>
+            <w:tcMar>
+              <w:left w:w="103" w:type="dxa"/>
             </w:tcMar>
           </w:tcPr>
           <w:p>
@@ -1184,15 +1224,16 @@
               </w:rPr>
               <w:t>5</w:t>
             </w:r>
-          </w:p>
-        </w:tc>
-        <w:tc>
-          <w:tcPr>
-            <w:tcW w:w="360" w:type="dxa"/>
-            <w:tcBorders/>
-            <w:shd w:fill="auto" w:val="clear"/>
-            <w:tcMar>
-              <w:left w:w="108" w:type="dxa"/>
+            <w:r/>
+          </w:p>
+        </w:tc>
+        <w:tc>
+          <w:tcPr>
+            <w:tcW w:w="360" w:type="dxa"/>
+            <w:tcBorders/>
+            <w:shd w:fill="auto" w:val="clear"/>
+            <w:tcMar>
+              <w:left w:w="103" w:type="dxa"/>
             </w:tcMar>
           </w:tcPr>
           <w:p>
@@ -1209,6 +1250,7 @@
               </w:rPr>
               <w:t>6</w:t>
             </w:r>
+            <w:r/>
           </w:p>
         </w:tc>
       </w:tr>
@@ -1220,7 +1262,7 @@
             <w:tcBorders/>
             <w:shd w:fill="auto" w:val="clear"/>
             <w:tcMar>
-              <w:left w:w="108" w:type="dxa"/>
+              <w:left w:w="103" w:type="dxa"/>
             </w:tcMar>
           </w:tcPr>
           <w:p>
@@ -1237,15 +1279,16 @@
               </w:rPr>
               <w:t>Numer</w:t>
             </w:r>
-          </w:p>
-        </w:tc>
-        <w:tc>
-          <w:tcPr>
-            <w:tcW w:w="351" w:type="dxa"/>
-            <w:tcBorders/>
-            <w:shd w:fill="auto" w:val="clear"/>
-            <w:tcMar>
-              <w:left w:w="108" w:type="dxa"/>
+            <w:r/>
+          </w:p>
+        </w:tc>
+        <w:tc>
+          <w:tcPr>
+            <w:tcW w:w="350" w:type="dxa"/>
+            <w:tcBorders/>
+            <w:shd w:fill="auto" w:val="clear"/>
+            <w:tcMar>
+              <w:left w:w="103" w:type="dxa"/>
             </w:tcMar>
           </w:tcPr>
           <w:p>
@@ -1262,15 +1305,16 @@
               </w:rPr>
               <w:t>3</w:t>
             </w:r>
-          </w:p>
-        </w:tc>
-        <w:tc>
-          <w:tcPr>
-            <w:tcW w:w="360" w:type="dxa"/>
-            <w:tcBorders/>
-            <w:shd w:fill="auto" w:val="clear"/>
-            <w:tcMar>
-              <w:left w:w="108" w:type="dxa"/>
+            <w:r/>
+          </w:p>
+        </w:tc>
+        <w:tc>
+          <w:tcPr>
+            <w:tcW w:w="361" w:type="dxa"/>
+            <w:tcBorders/>
+            <w:shd w:fill="auto" w:val="clear"/>
+            <w:tcMar>
+              <w:left w:w="103" w:type="dxa"/>
             </w:tcMar>
           </w:tcPr>
           <w:p>
@@ -1287,15 +1331,16 @@
               </w:rPr>
               <w:t>0</w:t>
             </w:r>
-          </w:p>
-        </w:tc>
-        <w:tc>
-          <w:tcPr>
-            <w:tcW w:w="360" w:type="dxa"/>
-            <w:tcBorders/>
-            <w:shd w:fill="auto" w:val="clear"/>
-            <w:tcMar>
-              <w:left w:w="108" w:type="dxa"/>
+            <w:r/>
+          </w:p>
+        </w:tc>
+        <w:tc>
+          <w:tcPr>
+            <w:tcW w:w="360" w:type="dxa"/>
+            <w:tcBorders/>
+            <w:shd w:fill="auto" w:val="clear"/>
+            <w:tcMar>
+              <w:left w:w="103" w:type="dxa"/>
             </w:tcMar>
           </w:tcPr>
           <w:p>
@@ -1312,15 +1357,16 @@
               </w:rPr>
               <w:t>2</w:t>
             </w:r>
-          </w:p>
-        </w:tc>
-        <w:tc>
-          <w:tcPr>
-            <w:tcW w:w="360" w:type="dxa"/>
-            <w:tcBorders/>
-            <w:shd w:fill="auto" w:val="clear"/>
-            <w:tcMar>
-              <w:left w:w="108" w:type="dxa"/>
+            <w:r/>
+          </w:p>
+        </w:tc>
+        <w:tc>
+          <w:tcPr>
+            <w:tcW w:w="360" w:type="dxa"/>
+            <w:tcBorders/>
+            <w:shd w:fill="auto" w:val="clear"/>
+            <w:tcMar>
+              <w:left w:w="103" w:type="dxa"/>
             </w:tcMar>
           </w:tcPr>
           <w:p>
@@ -1337,15 +1383,16 @@
               </w:rPr>
               <w:t>1</w:t>
             </w:r>
-          </w:p>
-        </w:tc>
-        <w:tc>
-          <w:tcPr>
-            <w:tcW w:w="360" w:type="dxa"/>
-            <w:tcBorders/>
-            <w:shd w:fill="auto" w:val="clear"/>
-            <w:tcMar>
-              <w:left w:w="108" w:type="dxa"/>
+            <w:r/>
+          </w:p>
+        </w:tc>
+        <w:tc>
+          <w:tcPr>
+            <w:tcW w:w="360" w:type="dxa"/>
+            <w:tcBorders/>
+            <w:shd w:fill="auto" w:val="clear"/>
+            <w:tcMar>
+              <w:left w:w="103" w:type="dxa"/>
             </w:tcMar>
           </w:tcPr>
           <w:p>
@@ -1362,15 +1409,16 @@
               </w:rPr>
               <w:t>4</w:t>
             </w:r>
-          </w:p>
-        </w:tc>
-        <w:tc>
-          <w:tcPr>
-            <w:tcW w:w="360" w:type="dxa"/>
-            <w:tcBorders/>
-            <w:shd w:fill="auto" w:val="clear"/>
-            <w:tcMar>
-              <w:left w:w="108" w:type="dxa"/>
+            <w:r/>
+          </w:p>
+        </w:tc>
+        <w:tc>
+          <w:tcPr>
+            <w:tcW w:w="360" w:type="dxa"/>
+            <w:tcBorders/>
+            <w:shd w:fill="auto" w:val="clear"/>
+            <w:tcMar>
+              <w:left w:w="103" w:type="dxa"/>
             </w:tcMar>
           </w:tcPr>
           <w:p>
@@ -1387,15 +1435,16 @@
               </w:rPr>
               <w:t>5</w:t>
             </w:r>
-          </w:p>
-        </w:tc>
-        <w:tc>
-          <w:tcPr>
-            <w:tcW w:w="360" w:type="dxa"/>
-            <w:tcBorders/>
-            <w:shd w:fill="auto" w:val="clear"/>
-            <w:tcMar>
-              <w:left w:w="108" w:type="dxa"/>
+            <w:r/>
+          </w:p>
+        </w:tc>
+        <w:tc>
+          <w:tcPr>
+            <w:tcW w:w="360" w:type="dxa"/>
+            <w:tcBorders/>
+            <w:shd w:fill="auto" w:val="clear"/>
+            <w:tcMar>
+              <w:left w:w="103" w:type="dxa"/>
             </w:tcMar>
           </w:tcPr>
           <w:p>
@@ -1412,6 +1461,7 @@
               </w:rPr>
               <w:t>6</w:t>
             </w:r>
+            <w:r/>
           </w:p>
         </w:tc>
       </w:tr>
@@ -1420,14 +1470,20 @@
       <w:pPr>
         <w:pStyle w:val="Normal"/>
         <w:rPr>
-          <w:lang w:val="pl-PL"/>
-        </w:rPr>
-      </w:pPr>
-      <w:r>
-        <w:rPr>
-          <w:lang w:val="pl-PL"/>
-        </w:rPr>
-      </w:r>
+          <w:sz w:val="22"/>
+          <w:sz w:val="22"/>
+          <w:szCs w:val="22"/>
+          <w:rFonts w:ascii="Calibri" w:hAnsi="Calibri" w:eastAsia="Calibri" w:cs="" w:asciiTheme="minorHAnsi" w:cstheme="minorBidi" w:eastAsiaTheme="minorHAnsi" w:hAnsiTheme="minorHAnsi"/>
+          <w:color w:val="00000A"/>
+          <w:lang w:val="pl-PL" w:eastAsia="en-US" w:bidi="ar-SA"/>
+        </w:rPr>
+      </w:pPr>
+      <w:r>
+        <w:rPr>
+          <w:lang w:val="pl-PL"/>
+        </w:rPr>
+      </w:r>
+      <w:r/>
     </w:p>
     <w:p>
       <w:pPr>
@@ -1455,25 +1511,26 @@
         </w:rPr>
         <w:t xml:space="preserve"> </w:t>
       </w:r>
+      <w:r/>
     </w:p>
     <w:tbl>
       <w:tblPr>
         <w:tblStyle w:val="TableGrid"/>
         <w:tblW w:w="3708" w:type="dxa"/>
         <w:jc w:val="left"/>
-        <w:tblInd w:w="0" w:type="dxa"/>
+        <w:tblInd w:w="-5" w:type="dxa"/>
+        <w:tblBorders/>
         <w:tblCellMar>
           <w:top w:w="0" w:type="dxa"/>
-          <w:left w:w="108" w:type="dxa"/>
+          <w:left w:w="103" w:type="dxa"/>
           <w:bottom w:w="0" w:type="dxa"/>
           <w:right w:w="108" w:type="dxa"/>
         </w:tblCellMar>
-        <w:tblLook w:val="04a0" w:noVBand="1" w:noHBand="0" w:lastColumn="0" w:firstColumn="1" w:lastRow="0" w:firstRow="1"/>
       </w:tblPr>
       <w:tblGrid>
         <w:gridCol w:w="1196"/>
-        <w:gridCol w:w="351"/>
-        <w:gridCol w:w="360"/>
+        <w:gridCol w:w="350"/>
+        <w:gridCol w:w="361"/>
         <w:gridCol w:w="360"/>
         <w:gridCol w:w="360"/>
         <w:gridCol w:w="360"/>
@@ -1488,7 +1545,7 @@
             <w:tcBorders/>
             <w:shd w:fill="auto" w:val="clear"/>
             <w:tcMar>
-              <w:left w:w="108" w:type="dxa"/>
+              <w:left w:w="103" w:type="dxa"/>
             </w:tcMar>
           </w:tcPr>
           <w:p>
@@ -1505,15 +1562,16 @@
               </w:rPr>
               <w:t>Slot</w:t>
             </w:r>
-          </w:p>
-        </w:tc>
-        <w:tc>
-          <w:tcPr>
-            <w:tcW w:w="351" w:type="dxa"/>
-            <w:tcBorders/>
-            <w:shd w:fill="auto" w:val="clear"/>
-            <w:tcMar>
-              <w:left w:w="108" w:type="dxa"/>
+            <w:r/>
+          </w:p>
+        </w:tc>
+        <w:tc>
+          <w:tcPr>
+            <w:tcW w:w="350" w:type="dxa"/>
+            <w:tcBorders/>
+            <w:shd w:fill="auto" w:val="clear"/>
+            <w:tcMar>
+              <w:left w:w="103" w:type="dxa"/>
             </w:tcMar>
           </w:tcPr>
           <w:p>
@@ -1530,15 +1588,16 @@
               </w:rPr>
               <w:t>0</w:t>
             </w:r>
-          </w:p>
-        </w:tc>
-        <w:tc>
-          <w:tcPr>
-            <w:tcW w:w="360" w:type="dxa"/>
-            <w:tcBorders/>
-            <w:shd w:fill="auto" w:val="clear"/>
-            <w:tcMar>
-              <w:left w:w="108" w:type="dxa"/>
+            <w:r/>
+          </w:p>
+        </w:tc>
+        <w:tc>
+          <w:tcPr>
+            <w:tcW w:w="361" w:type="dxa"/>
+            <w:tcBorders/>
+            <w:shd w:fill="auto" w:val="clear"/>
+            <w:tcMar>
+              <w:left w:w="103" w:type="dxa"/>
             </w:tcMar>
           </w:tcPr>
           <w:p>
@@ -1555,15 +1614,16 @@
               </w:rPr>
               <w:t>1</w:t>
             </w:r>
-          </w:p>
-        </w:tc>
-        <w:tc>
-          <w:tcPr>
-            <w:tcW w:w="360" w:type="dxa"/>
-            <w:tcBorders/>
-            <w:shd w:fill="auto" w:val="clear"/>
-            <w:tcMar>
-              <w:left w:w="108" w:type="dxa"/>
+            <w:r/>
+          </w:p>
+        </w:tc>
+        <w:tc>
+          <w:tcPr>
+            <w:tcW w:w="360" w:type="dxa"/>
+            <w:tcBorders/>
+            <w:shd w:fill="auto" w:val="clear"/>
+            <w:tcMar>
+              <w:left w:w="103" w:type="dxa"/>
             </w:tcMar>
           </w:tcPr>
           <w:p>
@@ -1580,15 +1640,16 @@
               </w:rPr>
               <w:t>2</w:t>
             </w:r>
-          </w:p>
-        </w:tc>
-        <w:tc>
-          <w:tcPr>
-            <w:tcW w:w="360" w:type="dxa"/>
-            <w:tcBorders/>
-            <w:shd w:fill="auto" w:val="clear"/>
-            <w:tcMar>
-              <w:left w:w="108" w:type="dxa"/>
+            <w:r/>
+          </w:p>
+        </w:tc>
+        <w:tc>
+          <w:tcPr>
+            <w:tcW w:w="360" w:type="dxa"/>
+            <w:tcBorders/>
+            <w:shd w:fill="auto" w:val="clear"/>
+            <w:tcMar>
+              <w:left w:w="103" w:type="dxa"/>
             </w:tcMar>
           </w:tcPr>
           <w:p>
@@ -1605,15 +1666,16 @@
               </w:rPr>
               <w:t>3</w:t>
             </w:r>
-          </w:p>
-        </w:tc>
-        <w:tc>
-          <w:tcPr>
-            <w:tcW w:w="360" w:type="dxa"/>
-            <w:tcBorders/>
-            <w:shd w:fill="auto" w:val="clear"/>
-            <w:tcMar>
-              <w:left w:w="108" w:type="dxa"/>
+            <w:r/>
+          </w:p>
+        </w:tc>
+        <w:tc>
+          <w:tcPr>
+            <w:tcW w:w="360" w:type="dxa"/>
+            <w:tcBorders/>
+            <w:shd w:fill="auto" w:val="clear"/>
+            <w:tcMar>
+              <w:left w:w="103" w:type="dxa"/>
             </w:tcMar>
           </w:tcPr>
           <w:p>
@@ -1630,15 +1692,16 @@
               </w:rPr>
               <w:t>4</w:t>
             </w:r>
-          </w:p>
-        </w:tc>
-        <w:tc>
-          <w:tcPr>
-            <w:tcW w:w="360" w:type="dxa"/>
-            <w:tcBorders/>
-            <w:shd w:fill="auto" w:val="clear"/>
-            <w:tcMar>
-              <w:left w:w="108" w:type="dxa"/>
+            <w:r/>
+          </w:p>
+        </w:tc>
+        <w:tc>
+          <w:tcPr>
+            <w:tcW w:w="360" w:type="dxa"/>
+            <w:tcBorders/>
+            <w:shd w:fill="auto" w:val="clear"/>
+            <w:tcMar>
+              <w:left w:w="103" w:type="dxa"/>
             </w:tcMar>
           </w:tcPr>
           <w:p>
@@ -1655,15 +1718,16 @@
               </w:rPr>
               <w:t>5</w:t>
             </w:r>
-          </w:p>
-        </w:tc>
-        <w:tc>
-          <w:tcPr>
-            <w:tcW w:w="360" w:type="dxa"/>
-            <w:tcBorders/>
-            <w:shd w:fill="auto" w:val="clear"/>
-            <w:tcMar>
-              <w:left w:w="108" w:type="dxa"/>
+            <w:r/>
+          </w:p>
+        </w:tc>
+        <w:tc>
+          <w:tcPr>
+            <w:tcW w:w="360" w:type="dxa"/>
+            <w:tcBorders/>
+            <w:shd w:fill="auto" w:val="clear"/>
+            <w:tcMar>
+              <w:left w:w="103" w:type="dxa"/>
             </w:tcMar>
           </w:tcPr>
           <w:p>
@@ -1680,6 +1744,7 @@
               </w:rPr>
               <w:t>6</w:t>
             </w:r>
+            <w:r/>
           </w:p>
         </w:tc>
       </w:tr>
@@ -1691,7 +1756,7 @@
             <w:tcBorders/>
             <w:shd w:fill="auto" w:val="clear"/>
             <w:tcMar>
-              <w:left w:w="108" w:type="dxa"/>
+              <w:left w:w="103" w:type="dxa"/>
             </w:tcMar>
           </w:tcPr>
           <w:p>
@@ -1708,15 +1773,16 @@
               </w:rPr>
               <w:t>Numer</w:t>
             </w:r>
-          </w:p>
-        </w:tc>
-        <w:tc>
-          <w:tcPr>
-            <w:tcW w:w="351" w:type="dxa"/>
-            <w:tcBorders/>
-            <w:shd w:fill="auto" w:val="clear"/>
-            <w:tcMar>
-              <w:left w:w="108" w:type="dxa"/>
+            <w:r/>
+          </w:p>
+        </w:tc>
+        <w:tc>
+          <w:tcPr>
+            <w:tcW w:w="350" w:type="dxa"/>
+            <w:tcBorders/>
+            <w:shd w:fill="auto" w:val="clear"/>
+            <w:tcMar>
+              <w:left w:w="103" w:type="dxa"/>
             </w:tcMar>
           </w:tcPr>
           <w:p>
@@ -1733,15 +1799,16 @@
               </w:rPr>
               <w:t>3</w:t>
             </w:r>
-          </w:p>
-        </w:tc>
-        <w:tc>
-          <w:tcPr>
-            <w:tcW w:w="360" w:type="dxa"/>
-            <w:tcBorders/>
-            <w:shd w:fill="auto" w:val="clear"/>
-            <w:tcMar>
-              <w:left w:w="108" w:type="dxa"/>
+            <w:r/>
+          </w:p>
+        </w:tc>
+        <w:tc>
+          <w:tcPr>
+            <w:tcW w:w="361" w:type="dxa"/>
+            <w:tcBorders/>
+            <w:shd w:fill="auto" w:val="clear"/>
+            <w:tcMar>
+              <w:left w:w="103" w:type="dxa"/>
             </w:tcMar>
           </w:tcPr>
           <w:p>
@@ -1758,15 +1825,16 @@
               </w:rPr>
               <w:t>0</w:t>
             </w:r>
-          </w:p>
-        </w:tc>
-        <w:tc>
-          <w:tcPr>
-            <w:tcW w:w="360" w:type="dxa"/>
-            <w:tcBorders/>
-            <w:shd w:fill="auto" w:val="clear"/>
-            <w:tcMar>
-              <w:left w:w="108" w:type="dxa"/>
+            <w:r/>
+          </w:p>
+        </w:tc>
+        <w:tc>
+          <w:tcPr>
+            <w:tcW w:w="360" w:type="dxa"/>
+            <w:tcBorders/>
+            <w:shd w:fill="auto" w:val="clear"/>
+            <w:tcMar>
+              <w:left w:w="103" w:type="dxa"/>
             </w:tcMar>
           </w:tcPr>
           <w:p>
@@ -1783,15 +1851,16 @@
               </w:rPr>
               <w:t>2</w:t>
             </w:r>
-          </w:p>
-        </w:tc>
-        <w:tc>
-          <w:tcPr>
-            <w:tcW w:w="360" w:type="dxa"/>
-            <w:tcBorders/>
-            <w:shd w:fill="auto" w:val="clear"/>
-            <w:tcMar>
-              <w:left w:w="108" w:type="dxa"/>
+            <w:r/>
+          </w:p>
+        </w:tc>
+        <w:tc>
+          <w:tcPr>
+            <w:tcW w:w="360" w:type="dxa"/>
+            <w:tcBorders/>
+            <w:shd w:fill="auto" w:val="clear"/>
+            <w:tcMar>
+              <w:left w:w="103" w:type="dxa"/>
             </w:tcMar>
           </w:tcPr>
           <w:p>
@@ -1808,15 +1877,16 @@
               </w:rPr>
               <w:t>1</w:t>
             </w:r>
-          </w:p>
-        </w:tc>
-        <w:tc>
-          <w:tcPr>
-            <w:tcW w:w="360" w:type="dxa"/>
-            <w:tcBorders/>
-            <w:shd w:fill="auto" w:val="clear"/>
-            <w:tcMar>
-              <w:left w:w="108" w:type="dxa"/>
+            <w:r/>
+          </w:p>
+        </w:tc>
+        <w:tc>
+          <w:tcPr>
+            <w:tcW w:w="360" w:type="dxa"/>
+            <w:tcBorders/>
+            <w:shd w:fill="auto" w:val="clear"/>
+            <w:tcMar>
+              <w:left w:w="103" w:type="dxa"/>
             </w:tcMar>
           </w:tcPr>
           <w:p>
@@ -1833,15 +1903,16 @@
               </w:rPr>
               <w:t>4</w:t>
             </w:r>
-          </w:p>
-        </w:tc>
-        <w:tc>
-          <w:tcPr>
-            <w:tcW w:w="360" w:type="dxa"/>
-            <w:tcBorders/>
-            <w:shd w:fill="auto" w:val="clear"/>
-            <w:tcMar>
-              <w:left w:w="108" w:type="dxa"/>
+            <w:r/>
+          </w:p>
+        </w:tc>
+        <w:tc>
+          <w:tcPr>
+            <w:tcW w:w="360" w:type="dxa"/>
+            <w:tcBorders/>
+            <w:shd w:fill="auto" w:val="clear"/>
+            <w:tcMar>
+              <w:left w:w="103" w:type="dxa"/>
             </w:tcMar>
           </w:tcPr>
           <w:p>
@@ -1858,15 +1929,16 @@
               </w:rPr>
               <w:t>5</w:t>
             </w:r>
-          </w:p>
-        </w:tc>
-        <w:tc>
-          <w:tcPr>
-            <w:tcW w:w="360" w:type="dxa"/>
-            <w:tcBorders/>
-            <w:shd w:fill="auto" w:val="clear"/>
-            <w:tcMar>
-              <w:left w:w="108" w:type="dxa"/>
+            <w:r/>
+          </w:p>
+        </w:tc>
+        <w:tc>
+          <w:tcPr>
+            <w:tcW w:w="360" w:type="dxa"/>
+            <w:tcBorders/>
+            <w:shd w:fill="auto" w:val="clear"/>
+            <w:tcMar>
+              <w:left w:w="103" w:type="dxa"/>
             </w:tcMar>
           </w:tcPr>
           <w:p>
@@ -1883,6 +1955,7 @@
               </w:rPr>
               <w:t>6</w:t>
             </w:r>
+            <w:r/>
           </w:p>
         </w:tc>
       </w:tr>
@@ -1891,14 +1964,20 @@
       <w:pPr>
         <w:pStyle w:val="Normal"/>
         <w:rPr>
-          <w:lang w:val="pl-PL"/>
-        </w:rPr>
-      </w:pPr>
-      <w:r>
-        <w:rPr>
-          <w:lang w:val="pl-PL"/>
-        </w:rPr>
-      </w:r>
+          <w:sz w:val="22"/>
+          <w:sz w:val="22"/>
+          <w:szCs w:val="22"/>
+          <w:rFonts w:ascii="Calibri" w:hAnsi="Calibri" w:eastAsia="Calibri" w:cs="" w:asciiTheme="minorHAnsi" w:cstheme="minorBidi" w:eastAsiaTheme="minorHAnsi" w:hAnsiTheme="minorHAnsi"/>
+          <w:color w:val="00000A"/>
+          <w:lang w:val="pl-PL" w:eastAsia="en-US" w:bidi="ar-SA"/>
+        </w:rPr>
+      </w:pPr>
+      <w:r>
+        <w:rPr>
+          <w:lang w:val="pl-PL"/>
+        </w:rPr>
+      </w:r>
+      <w:r/>
     </w:p>
     <w:p>
       <w:pPr>
@@ -1926,20 +2005,21 @@
         </w:rPr>
         <w:t xml:space="preserve"> </w:t>
       </w:r>
+      <w:r/>
     </w:p>
     <w:tbl>
       <w:tblPr>
         <w:tblStyle w:val="TableGrid"/>
         <w:tblW w:w="4068" w:type="dxa"/>
         <w:jc w:val="left"/>
-        <w:tblInd w:w="0" w:type="dxa"/>
+        <w:tblInd w:w="-5" w:type="dxa"/>
+        <w:tblBorders/>
         <w:tblCellMar>
           <w:top w:w="0" w:type="dxa"/>
-          <w:left w:w="108" w:type="dxa"/>
+          <w:left w:w="103" w:type="dxa"/>
           <w:bottom w:w="0" w:type="dxa"/>
           <w:right w:w="108" w:type="dxa"/>
         </w:tblCellMar>
-        <w:tblLook w:val="04a0" w:noVBand="1" w:noHBand="0" w:lastColumn="0" w:firstColumn="1" w:lastRow="0" w:firstRow="1"/>
       </w:tblPr>
       <w:tblGrid>
         <w:gridCol w:w="1196"/>
@@ -1960,7 +2040,7 @@
             <w:tcBorders/>
             <w:shd w:fill="auto" w:val="clear"/>
             <w:tcMar>
-              <w:left w:w="108" w:type="dxa"/>
+              <w:left w:w="103" w:type="dxa"/>
             </w:tcMar>
           </w:tcPr>
           <w:p>
@@ -1977,6 +2057,7 @@
               </w:rPr>
               <w:t>Slot</w:t>
             </w:r>
+            <w:r/>
           </w:p>
         </w:tc>
         <w:tc>
@@ -1985,7 +2066,7 @@
             <w:tcBorders/>
             <w:shd w:fill="auto" w:val="clear"/>
             <w:tcMar>
-              <w:left w:w="108" w:type="dxa"/>
+              <w:left w:w="103" w:type="dxa"/>
             </w:tcMar>
           </w:tcPr>
           <w:p>
@@ -2002,15 +2083,16 @@
               </w:rPr>
               <w:t>0</w:t>
             </w:r>
-          </w:p>
-        </w:tc>
-        <w:tc>
-          <w:tcPr>
-            <w:tcW w:w="360" w:type="dxa"/>
-            <w:tcBorders/>
-            <w:shd w:fill="auto" w:val="clear"/>
-            <w:tcMar>
-              <w:left w:w="108" w:type="dxa"/>
+            <w:r/>
+          </w:p>
+        </w:tc>
+        <w:tc>
+          <w:tcPr>
+            <w:tcW w:w="360" w:type="dxa"/>
+            <w:tcBorders/>
+            <w:shd w:fill="auto" w:val="clear"/>
+            <w:tcMar>
+              <w:left w:w="103" w:type="dxa"/>
             </w:tcMar>
           </w:tcPr>
           <w:p>
@@ -2027,15 +2109,16 @@
               </w:rPr>
               <w:t>1</w:t>
             </w:r>
-          </w:p>
-        </w:tc>
-        <w:tc>
-          <w:tcPr>
-            <w:tcW w:w="360" w:type="dxa"/>
-            <w:tcBorders/>
-            <w:shd w:fill="auto" w:val="clear"/>
-            <w:tcMar>
-              <w:left w:w="108" w:type="dxa"/>
+            <w:r/>
+          </w:p>
+        </w:tc>
+        <w:tc>
+          <w:tcPr>
+            <w:tcW w:w="360" w:type="dxa"/>
+            <w:tcBorders/>
+            <w:shd w:fill="auto" w:val="clear"/>
+            <w:tcMar>
+              <w:left w:w="103" w:type="dxa"/>
             </w:tcMar>
           </w:tcPr>
           <w:p>
@@ -2052,15 +2135,16 @@
               </w:rPr>
               <w:t>2</w:t>
             </w:r>
-          </w:p>
-        </w:tc>
-        <w:tc>
-          <w:tcPr>
-            <w:tcW w:w="360" w:type="dxa"/>
-            <w:tcBorders/>
-            <w:shd w:fill="auto" w:val="clear"/>
-            <w:tcMar>
-              <w:left w:w="108" w:type="dxa"/>
+            <w:r/>
+          </w:p>
+        </w:tc>
+        <w:tc>
+          <w:tcPr>
+            <w:tcW w:w="360" w:type="dxa"/>
+            <w:tcBorders/>
+            <w:shd w:fill="auto" w:val="clear"/>
+            <w:tcMar>
+              <w:left w:w="103" w:type="dxa"/>
             </w:tcMar>
           </w:tcPr>
           <w:p>
@@ -2077,15 +2161,16 @@
               </w:rPr>
               <w:t>3</w:t>
             </w:r>
-          </w:p>
-        </w:tc>
-        <w:tc>
-          <w:tcPr>
-            <w:tcW w:w="360" w:type="dxa"/>
-            <w:tcBorders/>
-            <w:shd w:fill="auto" w:val="clear"/>
-            <w:tcMar>
-              <w:left w:w="108" w:type="dxa"/>
+            <w:r/>
+          </w:p>
+        </w:tc>
+        <w:tc>
+          <w:tcPr>
+            <w:tcW w:w="360" w:type="dxa"/>
+            <w:tcBorders/>
+            <w:shd w:fill="auto" w:val="clear"/>
+            <w:tcMar>
+              <w:left w:w="103" w:type="dxa"/>
             </w:tcMar>
           </w:tcPr>
           <w:p>
@@ -2102,15 +2187,16 @@
               </w:rPr>
               <w:t>4</w:t>
             </w:r>
-          </w:p>
-        </w:tc>
-        <w:tc>
-          <w:tcPr>
-            <w:tcW w:w="360" w:type="dxa"/>
-            <w:tcBorders/>
-            <w:shd w:fill="auto" w:val="clear"/>
-            <w:tcMar>
-              <w:left w:w="108" w:type="dxa"/>
+            <w:r/>
+          </w:p>
+        </w:tc>
+        <w:tc>
+          <w:tcPr>
+            <w:tcW w:w="360" w:type="dxa"/>
+            <w:tcBorders/>
+            <w:shd w:fill="auto" w:val="clear"/>
+            <w:tcMar>
+              <w:left w:w="103" w:type="dxa"/>
             </w:tcMar>
           </w:tcPr>
           <w:p>
@@ -2127,15 +2213,16 @@
               </w:rPr>
               <w:t>5</w:t>
             </w:r>
-          </w:p>
-        </w:tc>
-        <w:tc>
-          <w:tcPr>
-            <w:tcW w:w="360" w:type="dxa"/>
-            <w:tcBorders/>
-            <w:shd w:fill="auto" w:val="clear"/>
-            <w:tcMar>
-              <w:left w:w="108" w:type="dxa"/>
+            <w:r/>
+          </w:p>
+        </w:tc>
+        <w:tc>
+          <w:tcPr>
+            <w:tcW w:w="360" w:type="dxa"/>
+            <w:tcBorders/>
+            <w:shd w:fill="auto" w:val="clear"/>
+            <w:tcMar>
+              <w:left w:w="103" w:type="dxa"/>
             </w:tcMar>
           </w:tcPr>
           <w:p>
@@ -2152,15 +2239,16 @@
               </w:rPr>
               <w:t>6</w:t>
             </w:r>
-          </w:p>
-        </w:tc>
-        <w:tc>
-          <w:tcPr>
-            <w:tcW w:w="360" w:type="dxa"/>
-            <w:tcBorders/>
-            <w:shd w:fill="auto" w:val="clear"/>
-            <w:tcMar>
-              <w:left w:w="108" w:type="dxa"/>
+            <w:r/>
+          </w:p>
+        </w:tc>
+        <w:tc>
+          <w:tcPr>
+            <w:tcW w:w="360" w:type="dxa"/>
+            <w:tcBorders/>
+            <w:shd w:fill="auto" w:val="clear"/>
+            <w:tcMar>
+              <w:left w:w="103" w:type="dxa"/>
             </w:tcMar>
           </w:tcPr>
           <w:p>
@@ -2177,6 +2265,7 @@
               </w:rPr>
               <w:t>7</w:t>
             </w:r>
+            <w:r/>
           </w:p>
         </w:tc>
       </w:tr>
@@ -2188,7 +2277,7 @@
             <w:tcBorders/>
             <w:shd w:fill="auto" w:val="clear"/>
             <w:tcMar>
-              <w:left w:w="108" w:type="dxa"/>
+              <w:left w:w="103" w:type="dxa"/>
             </w:tcMar>
           </w:tcPr>
           <w:p>
@@ -2205,6 +2294,7 @@
               </w:rPr>
               <w:t>Numer</w:t>
             </w:r>
+            <w:r/>
           </w:p>
         </w:tc>
         <w:tc>
@@ -2213,7 +2303,7 @@
             <w:tcBorders/>
             <w:shd w:fill="auto" w:val="clear"/>
             <w:tcMar>
-              <w:left w:w="108" w:type="dxa"/>
+              <w:left w:w="103" w:type="dxa"/>
             </w:tcMar>
           </w:tcPr>
           <w:p>
@@ -2230,15 +2320,16 @@
               </w:rPr>
               <w:t>0</w:t>
             </w:r>
-          </w:p>
-        </w:tc>
-        <w:tc>
-          <w:tcPr>
-            <w:tcW w:w="360" w:type="dxa"/>
-            <w:tcBorders/>
-            <w:shd w:fill="auto" w:val="clear"/>
-            <w:tcMar>
-              <w:left w:w="108" w:type="dxa"/>
+            <w:r/>
+          </w:p>
+        </w:tc>
+        <w:tc>
+          <w:tcPr>
+            <w:tcW w:w="360" w:type="dxa"/>
+            <w:tcBorders/>
+            <w:shd w:fill="auto" w:val="clear"/>
+            <w:tcMar>
+              <w:left w:w="103" w:type="dxa"/>
             </w:tcMar>
           </w:tcPr>
           <w:p>
@@ -2255,15 +2346,16 @@
               </w:rPr>
               <w:t>1</w:t>
             </w:r>
-          </w:p>
-        </w:tc>
-        <w:tc>
-          <w:tcPr>
-            <w:tcW w:w="360" w:type="dxa"/>
-            <w:tcBorders/>
-            <w:shd w:fill="auto" w:val="clear"/>
-            <w:tcMar>
-              <w:left w:w="108" w:type="dxa"/>
+            <w:r/>
+          </w:p>
+        </w:tc>
+        <w:tc>
+          <w:tcPr>
+            <w:tcW w:w="360" w:type="dxa"/>
+            <w:tcBorders/>
+            <w:shd w:fill="auto" w:val="clear"/>
+            <w:tcMar>
+              <w:left w:w="103" w:type="dxa"/>
             </w:tcMar>
           </w:tcPr>
           <w:p>
@@ -2280,15 +2372,16 @@
               </w:rPr>
               <w:t>2</w:t>
             </w:r>
-          </w:p>
-        </w:tc>
-        <w:tc>
-          <w:tcPr>
-            <w:tcW w:w="360" w:type="dxa"/>
-            <w:tcBorders/>
-            <w:shd w:fill="auto" w:val="clear"/>
-            <w:tcMar>
-              <w:left w:w="108" w:type="dxa"/>
+            <w:r/>
+          </w:p>
+        </w:tc>
+        <w:tc>
+          <w:tcPr>
+            <w:tcW w:w="360" w:type="dxa"/>
+            <w:tcBorders/>
+            <w:shd w:fill="auto" w:val="clear"/>
+            <w:tcMar>
+              <w:left w:w="103" w:type="dxa"/>
             </w:tcMar>
           </w:tcPr>
           <w:p>
@@ -2305,15 +2398,16 @@
               </w:rPr>
               <w:t>3</w:t>
             </w:r>
-          </w:p>
-        </w:tc>
-        <w:tc>
-          <w:tcPr>
-            <w:tcW w:w="360" w:type="dxa"/>
-            <w:tcBorders/>
-            <w:shd w:fill="auto" w:val="clear"/>
-            <w:tcMar>
-              <w:left w:w="108" w:type="dxa"/>
+            <w:r/>
+          </w:p>
+        </w:tc>
+        <w:tc>
+          <w:tcPr>
+            <w:tcW w:w="360" w:type="dxa"/>
+            <w:tcBorders/>
+            <w:shd w:fill="auto" w:val="clear"/>
+            <w:tcMar>
+              <w:left w:w="103" w:type="dxa"/>
             </w:tcMar>
           </w:tcPr>
           <w:p>
@@ -2330,15 +2424,16 @@
               </w:rPr>
               <w:t>4</w:t>
             </w:r>
-          </w:p>
-        </w:tc>
-        <w:tc>
-          <w:tcPr>
-            <w:tcW w:w="360" w:type="dxa"/>
-            <w:tcBorders/>
-            <w:shd w:fill="auto" w:val="clear"/>
-            <w:tcMar>
-              <w:left w:w="108" w:type="dxa"/>
+            <w:r/>
+          </w:p>
+        </w:tc>
+        <w:tc>
+          <w:tcPr>
+            <w:tcW w:w="360" w:type="dxa"/>
+            <w:tcBorders/>
+            <w:shd w:fill="auto" w:val="clear"/>
+            <w:tcMar>
+              <w:left w:w="103" w:type="dxa"/>
             </w:tcMar>
           </w:tcPr>
           <w:p>
@@ -2355,15 +2450,16 @@
               </w:rPr>
               <w:t>5</w:t>
             </w:r>
-          </w:p>
-        </w:tc>
-        <w:tc>
-          <w:tcPr>
-            <w:tcW w:w="360" w:type="dxa"/>
-            <w:tcBorders/>
-            <w:shd w:fill="auto" w:val="clear"/>
-            <w:tcMar>
-              <w:left w:w="108" w:type="dxa"/>
+            <w:r/>
+          </w:p>
+        </w:tc>
+        <w:tc>
+          <w:tcPr>
+            <w:tcW w:w="360" w:type="dxa"/>
+            <w:tcBorders/>
+            <w:shd w:fill="auto" w:val="clear"/>
+            <w:tcMar>
+              <w:left w:w="103" w:type="dxa"/>
             </w:tcMar>
           </w:tcPr>
           <w:p>
@@ -2380,15 +2476,16 @@
               </w:rPr>
               <w:t>6</w:t>
             </w:r>
-          </w:p>
-        </w:tc>
-        <w:tc>
-          <w:tcPr>
-            <w:tcW w:w="360" w:type="dxa"/>
-            <w:tcBorders/>
-            <w:shd w:fill="auto" w:val="clear"/>
-            <w:tcMar>
-              <w:left w:w="108" w:type="dxa"/>
+            <w:r/>
+          </w:p>
+        </w:tc>
+        <w:tc>
+          <w:tcPr>
+            <w:tcW w:w="360" w:type="dxa"/>
+            <w:tcBorders/>
+            <w:shd w:fill="auto" w:val="clear"/>
+            <w:tcMar>
+              <w:left w:w="103" w:type="dxa"/>
             </w:tcMar>
           </w:tcPr>
           <w:p>
@@ -2405,6 +2502,7 @@
               </w:rPr>
               <w:t>7</w:t>
             </w:r>
+            <w:r/>
           </w:p>
         </w:tc>
       </w:tr>
@@ -2413,14 +2511,20 @@
       <w:pPr>
         <w:pStyle w:val="Normal"/>
         <w:rPr>
-          <w:lang w:val="pl-PL"/>
-        </w:rPr>
-      </w:pPr>
-      <w:r>
-        <w:rPr>
-          <w:lang w:val="pl-PL"/>
-        </w:rPr>
-      </w:r>
+          <w:sz w:val="22"/>
+          <w:sz w:val="22"/>
+          <w:szCs w:val="22"/>
+          <w:rFonts w:ascii="Calibri" w:hAnsi="Calibri" w:eastAsia="Calibri" w:cs="" w:asciiTheme="minorHAnsi" w:cstheme="minorBidi" w:eastAsiaTheme="minorHAnsi" w:hAnsiTheme="minorHAnsi"/>
+          <w:color w:val="00000A"/>
+          <w:lang w:val="pl-PL" w:eastAsia="en-US" w:bidi="ar-SA"/>
+        </w:rPr>
+      </w:pPr>
+      <w:r>
+        <w:rPr>
+          <w:lang w:val="pl-PL"/>
+        </w:rPr>
+      </w:r>
+      <w:r/>
     </w:p>
     <w:p>
       <w:pPr>
@@ -2448,25 +2552,26 @@
         </w:rPr>
         <w:t xml:space="preserve"> </w:t>
       </w:r>
+      <w:r/>
     </w:p>
     <w:tbl>
       <w:tblPr>
         <w:tblStyle w:val="TableGrid"/>
         <w:tblW w:w="3708" w:type="dxa"/>
         <w:jc w:val="left"/>
-        <w:tblInd w:w="0" w:type="dxa"/>
+        <w:tblInd w:w="-5" w:type="dxa"/>
+        <w:tblBorders/>
         <w:tblCellMar>
           <w:top w:w="0" w:type="dxa"/>
-          <w:left w:w="108" w:type="dxa"/>
+          <w:left w:w="103" w:type="dxa"/>
           <w:bottom w:w="0" w:type="dxa"/>
           <w:right w:w="108" w:type="dxa"/>
         </w:tblCellMar>
-        <w:tblLook w:val="04a0" w:noVBand="1" w:noHBand="0" w:lastColumn="0" w:firstColumn="1" w:lastRow="0" w:firstRow="1"/>
       </w:tblPr>
       <w:tblGrid>
         <w:gridCol w:w="1196"/>
-        <w:gridCol w:w="351"/>
-        <w:gridCol w:w="360"/>
+        <w:gridCol w:w="350"/>
+        <w:gridCol w:w="361"/>
         <w:gridCol w:w="360"/>
         <w:gridCol w:w="360"/>
         <w:gridCol w:w="360"/>
@@ -2481,7 +2586,7 @@
             <w:tcBorders/>
             <w:shd w:fill="auto" w:val="clear"/>
             <w:tcMar>
-              <w:left w:w="108" w:type="dxa"/>
+              <w:left w:w="103" w:type="dxa"/>
             </w:tcMar>
           </w:tcPr>
           <w:p>
@@ -2498,15 +2603,16 @@
               </w:rPr>
               <w:t>Slot</w:t>
             </w:r>
-          </w:p>
-        </w:tc>
-        <w:tc>
-          <w:tcPr>
-            <w:tcW w:w="351" w:type="dxa"/>
-            <w:tcBorders/>
-            <w:shd w:fill="auto" w:val="clear"/>
-            <w:tcMar>
-              <w:left w:w="108" w:type="dxa"/>
+            <w:r/>
+          </w:p>
+        </w:tc>
+        <w:tc>
+          <w:tcPr>
+            <w:tcW w:w="350" w:type="dxa"/>
+            <w:tcBorders/>
+            <w:shd w:fill="auto" w:val="clear"/>
+            <w:tcMar>
+              <w:left w:w="103" w:type="dxa"/>
             </w:tcMar>
           </w:tcPr>
           <w:p>
@@ -2523,15 +2629,16 @@
               </w:rPr>
               <w:t>0</w:t>
             </w:r>
-          </w:p>
-        </w:tc>
-        <w:tc>
-          <w:tcPr>
-            <w:tcW w:w="360" w:type="dxa"/>
-            <w:tcBorders/>
-            <w:shd w:fill="auto" w:val="clear"/>
-            <w:tcMar>
-              <w:left w:w="108" w:type="dxa"/>
+            <w:r/>
+          </w:p>
+        </w:tc>
+        <w:tc>
+          <w:tcPr>
+            <w:tcW w:w="361" w:type="dxa"/>
+            <w:tcBorders/>
+            <w:shd w:fill="auto" w:val="clear"/>
+            <w:tcMar>
+              <w:left w:w="103" w:type="dxa"/>
             </w:tcMar>
           </w:tcPr>
           <w:p>
@@ -2548,15 +2655,16 @@
               </w:rPr>
               <w:t>1</w:t>
             </w:r>
-          </w:p>
-        </w:tc>
-        <w:tc>
-          <w:tcPr>
-            <w:tcW w:w="360" w:type="dxa"/>
-            <w:tcBorders/>
-            <w:shd w:fill="auto" w:val="clear"/>
-            <w:tcMar>
-              <w:left w:w="108" w:type="dxa"/>
+            <w:r/>
+          </w:p>
+        </w:tc>
+        <w:tc>
+          <w:tcPr>
+            <w:tcW w:w="360" w:type="dxa"/>
+            <w:tcBorders/>
+            <w:shd w:fill="auto" w:val="clear"/>
+            <w:tcMar>
+              <w:left w:w="103" w:type="dxa"/>
             </w:tcMar>
           </w:tcPr>
           <w:p>
@@ -2573,15 +2681,16 @@
               </w:rPr>
               <w:t>2</w:t>
             </w:r>
-          </w:p>
-        </w:tc>
-        <w:tc>
-          <w:tcPr>
-            <w:tcW w:w="360" w:type="dxa"/>
-            <w:tcBorders/>
-            <w:shd w:fill="auto" w:val="clear"/>
-            <w:tcMar>
-              <w:left w:w="108" w:type="dxa"/>
+            <w:r/>
+          </w:p>
+        </w:tc>
+        <w:tc>
+          <w:tcPr>
+            <w:tcW w:w="360" w:type="dxa"/>
+            <w:tcBorders/>
+            <w:shd w:fill="auto" w:val="clear"/>
+            <w:tcMar>
+              <w:left w:w="103" w:type="dxa"/>
             </w:tcMar>
           </w:tcPr>
           <w:p>
@@ -2598,15 +2707,16 @@
               </w:rPr>
               <w:t>3</w:t>
             </w:r>
-          </w:p>
-        </w:tc>
-        <w:tc>
-          <w:tcPr>
-            <w:tcW w:w="360" w:type="dxa"/>
-            <w:tcBorders/>
-            <w:shd w:fill="auto" w:val="clear"/>
-            <w:tcMar>
-              <w:left w:w="108" w:type="dxa"/>
+            <w:r/>
+          </w:p>
+        </w:tc>
+        <w:tc>
+          <w:tcPr>
+            <w:tcW w:w="360" w:type="dxa"/>
+            <w:tcBorders/>
+            <w:shd w:fill="auto" w:val="clear"/>
+            <w:tcMar>
+              <w:left w:w="103" w:type="dxa"/>
             </w:tcMar>
           </w:tcPr>
           <w:p>
@@ -2623,15 +2733,16 @@
               </w:rPr>
               <w:t>4</w:t>
             </w:r>
-          </w:p>
-        </w:tc>
-        <w:tc>
-          <w:tcPr>
-            <w:tcW w:w="360" w:type="dxa"/>
-            <w:tcBorders/>
-            <w:shd w:fill="auto" w:val="clear"/>
-            <w:tcMar>
-              <w:left w:w="108" w:type="dxa"/>
+            <w:r/>
+          </w:p>
+        </w:tc>
+        <w:tc>
+          <w:tcPr>
+            <w:tcW w:w="360" w:type="dxa"/>
+            <w:tcBorders/>
+            <w:shd w:fill="auto" w:val="clear"/>
+            <w:tcMar>
+              <w:left w:w="103" w:type="dxa"/>
             </w:tcMar>
           </w:tcPr>
           <w:p>
@@ -2648,15 +2759,16 @@
               </w:rPr>
               <w:t>5</w:t>
             </w:r>
-          </w:p>
-        </w:tc>
-        <w:tc>
-          <w:tcPr>
-            <w:tcW w:w="360" w:type="dxa"/>
-            <w:tcBorders/>
-            <w:shd w:fill="auto" w:val="clear"/>
-            <w:tcMar>
-              <w:left w:w="108" w:type="dxa"/>
+            <w:r/>
+          </w:p>
+        </w:tc>
+        <w:tc>
+          <w:tcPr>
+            <w:tcW w:w="360" w:type="dxa"/>
+            <w:tcBorders/>
+            <w:shd w:fill="auto" w:val="clear"/>
+            <w:tcMar>
+              <w:left w:w="103" w:type="dxa"/>
             </w:tcMar>
           </w:tcPr>
           <w:p>
@@ -2673,6 +2785,7 @@
               </w:rPr>
               <w:t>6</w:t>
             </w:r>
+            <w:r/>
           </w:p>
         </w:tc>
       </w:tr>
@@ -2684,7 +2797,7 @@
             <w:tcBorders/>
             <w:shd w:fill="auto" w:val="clear"/>
             <w:tcMar>
-              <w:left w:w="108" w:type="dxa"/>
+              <w:left w:w="103" w:type="dxa"/>
             </w:tcMar>
           </w:tcPr>
           <w:p>
@@ -2701,15 +2814,16 @@
               </w:rPr>
               <w:t>Numer</w:t>
             </w:r>
-          </w:p>
-        </w:tc>
-        <w:tc>
-          <w:tcPr>
-            <w:tcW w:w="351" w:type="dxa"/>
-            <w:tcBorders/>
-            <w:shd w:fill="auto" w:val="clear"/>
-            <w:tcMar>
-              <w:left w:w="108" w:type="dxa"/>
+            <w:r/>
+          </w:p>
+        </w:tc>
+        <w:tc>
+          <w:tcPr>
+            <w:tcW w:w="350" w:type="dxa"/>
+            <w:tcBorders/>
+            <w:shd w:fill="auto" w:val="clear"/>
+            <w:tcMar>
+              <w:left w:w="103" w:type="dxa"/>
             </w:tcMar>
           </w:tcPr>
           <w:p>
@@ -2726,15 +2840,16 @@
               </w:rPr>
               <w:t>1</w:t>
             </w:r>
-          </w:p>
-        </w:tc>
-        <w:tc>
-          <w:tcPr>
-            <w:tcW w:w="360" w:type="dxa"/>
-            <w:tcBorders/>
-            <w:shd w:fill="auto" w:val="clear"/>
-            <w:tcMar>
-              <w:left w:w="108" w:type="dxa"/>
+            <w:r/>
+          </w:p>
+        </w:tc>
+        <w:tc>
+          <w:tcPr>
+            <w:tcW w:w="361" w:type="dxa"/>
+            <w:tcBorders/>
+            <w:shd w:fill="auto" w:val="clear"/>
+            <w:tcMar>
+              <w:left w:w="103" w:type="dxa"/>
             </w:tcMar>
           </w:tcPr>
           <w:p>
@@ -2751,15 +2866,16 @@
               </w:rPr>
               <w:t>0</w:t>
             </w:r>
-          </w:p>
-        </w:tc>
-        <w:tc>
-          <w:tcPr>
-            <w:tcW w:w="360" w:type="dxa"/>
-            <w:tcBorders/>
-            <w:shd w:fill="auto" w:val="clear"/>
-            <w:tcMar>
-              <w:left w:w="108" w:type="dxa"/>
+            <w:r/>
+          </w:p>
+        </w:tc>
+        <w:tc>
+          <w:tcPr>
+            <w:tcW w:w="360" w:type="dxa"/>
+            <w:tcBorders/>
+            <w:shd w:fill="auto" w:val="clear"/>
+            <w:tcMar>
+              <w:left w:w="103" w:type="dxa"/>
             </w:tcMar>
           </w:tcPr>
           <w:p>
@@ -2776,15 +2892,16 @@
               </w:rPr>
               <w:t>1</w:t>
             </w:r>
-          </w:p>
-        </w:tc>
-        <w:tc>
-          <w:tcPr>
-            <w:tcW w:w="360" w:type="dxa"/>
-            <w:tcBorders/>
-            <w:shd w:fill="auto" w:val="clear"/>
-            <w:tcMar>
-              <w:left w:w="108" w:type="dxa"/>
+            <w:r/>
+          </w:p>
+        </w:tc>
+        <w:tc>
+          <w:tcPr>
+            <w:tcW w:w="360" w:type="dxa"/>
+            <w:tcBorders/>
+            <w:shd w:fill="auto" w:val="clear"/>
+            <w:tcMar>
+              <w:left w:w="103" w:type="dxa"/>
             </w:tcMar>
           </w:tcPr>
           <w:p>
@@ -2801,15 +2918,16 @@
               </w:rPr>
               <w:t>0</w:t>
             </w:r>
-          </w:p>
-        </w:tc>
-        <w:tc>
-          <w:tcPr>
-            <w:tcW w:w="360" w:type="dxa"/>
-            <w:tcBorders/>
-            <w:shd w:fill="auto" w:val="clear"/>
-            <w:tcMar>
-              <w:left w:w="108" w:type="dxa"/>
+            <w:r/>
+          </w:p>
+        </w:tc>
+        <w:tc>
+          <w:tcPr>
+            <w:tcW w:w="360" w:type="dxa"/>
+            <w:tcBorders/>
+            <w:shd w:fill="auto" w:val="clear"/>
+            <w:tcMar>
+              <w:left w:w="103" w:type="dxa"/>
             </w:tcMar>
           </w:tcPr>
           <w:p>
@@ -2826,15 +2944,16 @@
               </w:rPr>
               <w:t>1</w:t>
             </w:r>
-          </w:p>
-        </w:tc>
-        <w:tc>
-          <w:tcPr>
-            <w:tcW w:w="360" w:type="dxa"/>
-            <w:tcBorders/>
-            <w:shd w:fill="auto" w:val="clear"/>
-            <w:tcMar>
-              <w:left w:w="108" w:type="dxa"/>
+            <w:r/>
+          </w:p>
+        </w:tc>
+        <w:tc>
+          <w:tcPr>
+            <w:tcW w:w="360" w:type="dxa"/>
+            <w:tcBorders/>
+            <w:shd w:fill="auto" w:val="clear"/>
+            <w:tcMar>
+              <w:left w:w="103" w:type="dxa"/>
             </w:tcMar>
           </w:tcPr>
           <w:p>
@@ -2851,15 +2970,16 @@
               </w:rPr>
               <w:t>1</w:t>
             </w:r>
-          </w:p>
-        </w:tc>
-        <w:tc>
-          <w:tcPr>
-            <w:tcW w:w="360" w:type="dxa"/>
-            <w:tcBorders/>
-            <w:shd w:fill="auto" w:val="clear"/>
-            <w:tcMar>
-              <w:left w:w="108" w:type="dxa"/>
+            <w:r/>
+          </w:p>
+        </w:tc>
+        <w:tc>
+          <w:tcPr>
+            <w:tcW w:w="360" w:type="dxa"/>
+            <w:tcBorders/>
+            <w:shd w:fill="auto" w:val="clear"/>
+            <w:tcMar>
+              <w:left w:w="103" w:type="dxa"/>
             </w:tcMar>
           </w:tcPr>
           <w:p>
@@ -2876,6 +2996,7 @@
               </w:rPr>
               <w:t>0</w:t>
             </w:r>
+            <w:r/>
           </w:p>
         </w:tc>
       </w:tr>
@@ -2884,14 +3005,20 @@
       <w:pPr>
         <w:pStyle w:val="Normal"/>
         <w:rPr>
-          <w:lang w:val="pl-PL"/>
-        </w:rPr>
-      </w:pPr>
-      <w:r>
-        <w:rPr>
-          <w:lang w:val="pl-PL"/>
-        </w:rPr>
-      </w:r>
+          <w:sz w:val="22"/>
+          <w:sz w:val="22"/>
+          <w:szCs w:val="22"/>
+          <w:rFonts w:ascii="Calibri" w:hAnsi="Calibri" w:eastAsia="Calibri" w:cs="" w:asciiTheme="minorHAnsi" w:cstheme="minorBidi" w:eastAsiaTheme="minorHAnsi" w:hAnsiTheme="minorHAnsi"/>
+          <w:color w:val="00000A"/>
+          <w:lang w:val="pl-PL" w:eastAsia="en-US" w:bidi="ar-SA"/>
+        </w:rPr>
+      </w:pPr>
+      <w:r>
+        <w:rPr>
+          <w:lang w:val="pl-PL"/>
+        </w:rPr>
+      </w:r>
+      <w:r/>
     </w:p>
     <w:p>
       <w:pPr>
@@ -2919,20 +3046,21 @@
         </w:rPr>
         <w:t xml:space="preserve"> </w:t>
       </w:r>
+      <w:r/>
     </w:p>
     <w:tbl>
       <w:tblPr>
         <w:tblStyle w:val="TableGrid"/>
         <w:tblW w:w="4068" w:type="dxa"/>
         <w:jc w:val="left"/>
-        <w:tblInd w:w="0" w:type="dxa"/>
+        <w:tblInd w:w="-5" w:type="dxa"/>
+        <w:tblBorders/>
         <w:tblCellMar>
           <w:top w:w="0" w:type="dxa"/>
-          <w:left w:w="108" w:type="dxa"/>
+          <w:left w:w="103" w:type="dxa"/>
           <w:bottom w:w="0" w:type="dxa"/>
           <w:right w:w="108" w:type="dxa"/>
         </w:tblCellMar>
-        <w:tblLook w:val="04a0" w:noVBand="1" w:noHBand="0" w:lastColumn="0" w:firstColumn="1" w:lastRow="0" w:firstRow="1"/>
       </w:tblPr>
       <w:tblGrid>
         <w:gridCol w:w="1196"/>
@@ -2953,7 +3081,7 @@
             <w:tcBorders/>
             <w:shd w:fill="auto" w:val="clear"/>
             <w:tcMar>
-              <w:left w:w="108" w:type="dxa"/>
+              <w:left w:w="103" w:type="dxa"/>
             </w:tcMar>
           </w:tcPr>
           <w:p>
@@ -2970,6 +3098,7 @@
               </w:rPr>
               <w:t>Slot</w:t>
             </w:r>
+            <w:r/>
           </w:p>
         </w:tc>
         <w:tc>
@@ -2978,7 +3107,7 @@
             <w:tcBorders/>
             <w:shd w:fill="auto" w:val="clear"/>
             <w:tcMar>
-              <w:left w:w="108" w:type="dxa"/>
+              <w:left w:w="103" w:type="dxa"/>
             </w:tcMar>
           </w:tcPr>
           <w:p>
@@ -2995,15 +3124,16 @@
               </w:rPr>
               <w:t>0</w:t>
             </w:r>
-          </w:p>
-        </w:tc>
-        <w:tc>
-          <w:tcPr>
-            <w:tcW w:w="360" w:type="dxa"/>
-            <w:tcBorders/>
-            <w:shd w:fill="auto" w:val="clear"/>
-            <w:tcMar>
-              <w:left w:w="108" w:type="dxa"/>
+            <w:r/>
+          </w:p>
+        </w:tc>
+        <w:tc>
+          <w:tcPr>
+            <w:tcW w:w="360" w:type="dxa"/>
+            <w:tcBorders/>
+            <w:shd w:fill="auto" w:val="clear"/>
+            <w:tcMar>
+              <w:left w:w="103" w:type="dxa"/>
             </w:tcMar>
           </w:tcPr>
           <w:p>
@@ -3020,15 +3150,16 @@
               </w:rPr>
               <w:t>1</w:t>
             </w:r>
-          </w:p>
-        </w:tc>
-        <w:tc>
-          <w:tcPr>
-            <w:tcW w:w="360" w:type="dxa"/>
-            <w:tcBorders/>
-            <w:shd w:fill="auto" w:val="clear"/>
-            <w:tcMar>
-              <w:left w:w="108" w:type="dxa"/>
+            <w:r/>
+          </w:p>
+        </w:tc>
+        <w:tc>
+          <w:tcPr>
+            <w:tcW w:w="360" w:type="dxa"/>
+            <w:tcBorders/>
+            <w:shd w:fill="auto" w:val="clear"/>
+            <w:tcMar>
+              <w:left w:w="103" w:type="dxa"/>
             </w:tcMar>
           </w:tcPr>
           <w:p>
@@ -3045,15 +3176,16 @@
               </w:rPr>
               <w:t>2</w:t>
             </w:r>
-          </w:p>
-        </w:tc>
-        <w:tc>
-          <w:tcPr>
-            <w:tcW w:w="360" w:type="dxa"/>
-            <w:tcBorders/>
-            <w:shd w:fill="auto" w:val="clear"/>
-            <w:tcMar>
-              <w:left w:w="108" w:type="dxa"/>
+            <w:r/>
+          </w:p>
+        </w:tc>
+        <w:tc>
+          <w:tcPr>
+            <w:tcW w:w="360" w:type="dxa"/>
+            <w:tcBorders/>
+            <w:shd w:fill="auto" w:val="clear"/>
+            <w:tcMar>
+              <w:left w:w="103" w:type="dxa"/>
             </w:tcMar>
           </w:tcPr>
           <w:p>
@@ -3070,15 +3202,16 @@
               </w:rPr>
               <w:t>3</w:t>
             </w:r>
-          </w:p>
-        </w:tc>
-        <w:tc>
-          <w:tcPr>
-            <w:tcW w:w="360" w:type="dxa"/>
-            <w:tcBorders/>
-            <w:shd w:fill="auto" w:val="clear"/>
-            <w:tcMar>
-              <w:left w:w="108" w:type="dxa"/>
+            <w:r/>
+          </w:p>
+        </w:tc>
+        <w:tc>
+          <w:tcPr>
+            <w:tcW w:w="360" w:type="dxa"/>
+            <w:tcBorders/>
+            <w:shd w:fill="auto" w:val="clear"/>
+            <w:tcMar>
+              <w:left w:w="103" w:type="dxa"/>
             </w:tcMar>
           </w:tcPr>
           <w:p>
@@ -3095,15 +3228,16 @@
               </w:rPr>
               <w:t>4</w:t>
             </w:r>
-          </w:p>
-        </w:tc>
-        <w:tc>
-          <w:tcPr>
-            <w:tcW w:w="360" w:type="dxa"/>
-            <w:tcBorders/>
-            <w:shd w:fill="auto" w:val="clear"/>
-            <w:tcMar>
-              <w:left w:w="108" w:type="dxa"/>
+            <w:r/>
+          </w:p>
+        </w:tc>
+        <w:tc>
+          <w:tcPr>
+            <w:tcW w:w="360" w:type="dxa"/>
+            <w:tcBorders/>
+            <w:shd w:fill="auto" w:val="clear"/>
+            <w:tcMar>
+              <w:left w:w="103" w:type="dxa"/>
             </w:tcMar>
           </w:tcPr>
           <w:p>
@@ -3120,15 +3254,16 @@
               </w:rPr>
               <w:t>5</w:t>
             </w:r>
-          </w:p>
-        </w:tc>
-        <w:tc>
-          <w:tcPr>
-            <w:tcW w:w="360" w:type="dxa"/>
-            <w:tcBorders/>
-            <w:shd w:fill="auto" w:val="clear"/>
-            <w:tcMar>
-              <w:left w:w="108" w:type="dxa"/>
+            <w:r/>
+          </w:p>
+        </w:tc>
+        <w:tc>
+          <w:tcPr>
+            <w:tcW w:w="360" w:type="dxa"/>
+            <w:tcBorders/>
+            <w:shd w:fill="auto" w:val="clear"/>
+            <w:tcMar>
+              <w:left w:w="103" w:type="dxa"/>
             </w:tcMar>
           </w:tcPr>
           <w:p>
@@ -3145,15 +3280,16 @@
               </w:rPr>
               <w:t>6</w:t>
             </w:r>
-          </w:p>
-        </w:tc>
-        <w:tc>
-          <w:tcPr>
-            <w:tcW w:w="360" w:type="dxa"/>
-            <w:tcBorders/>
-            <w:shd w:fill="auto" w:val="clear"/>
-            <w:tcMar>
-              <w:left w:w="108" w:type="dxa"/>
+            <w:r/>
+          </w:p>
+        </w:tc>
+        <w:tc>
+          <w:tcPr>
+            <w:tcW w:w="360" w:type="dxa"/>
+            <w:tcBorders/>
+            <w:shd w:fill="auto" w:val="clear"/>
+            <w:tcMar>
+              <w:left w:w="103" w:type="dxa"/>
             </w:tcMar>
           </w:tcPr>
           <w:p>
@@ -3170,6 +3306,7 @@
               </w:rPr>
               <w:t>7</w:t>
             </w:r>
+            <w:r/>
           </w:p>
         </w:tc>
       </w:tr>
@@ -3181,7 +3318,7 @@
             <w:tcBorders/>
             <w:shd w:fill="auto" w:val="clear"/>
             <w:tcMar>
-              <w:left w:w="108" w:type="dxa"/>
+              <w:left w:w="103" w:type="dxa"/>
             </w:tcMar>
           </w:tcPr>
           <w:p>
@@ -3198,6 +3335,7 @@
               </w:rPr>
               <w:t>Numer</w:t>
             </w:r>
+            <w:r/>
           </w:p>
         </w:tc>
         <w:tc>
@@ -3206,7 +3344,7 @@
             <w:tcBorders/>
             <w:shd w:fill="auto" w:val="clear"/>
             <w:tcMar>
-              <w:left w:w="108" w:type="dxa"/>
+              <w:left w:w="103" w:type="dxa"/>
             </w:tcMar>
           </w:tcPr>
           <w:p>
@@ -3223,15 +3361,16 @@
               </w:rPr>
               <w:t>0</w:t>
             </w:r>
-          </w:p>
-        </w:tc>
-        <w:tc>
-          <w:tcPr>
-            <w:tcW w:w="360" w:type="dxa"/>
-            <w:tcBorders/>
-            <w:shd w:fill="auto" w:val="clear"/>
-            <w:tcMar>
-              <w:left w:w="108" w:type="dxa"/>
+            <w:r/>
+          </w:p>
+        </w:tc>
+        <w:tc>
+          <w:tcPr>
+            <w:tcW w:w="360" w:type="dxa"/>
+            <w:tcBorders/>
+            <w:shd w:fill="auto" w:val="clear"/>
+            <w:tcMar>
+              <w:left w:w="103" w:type="dxa"/>
             </w:tcMar>
           </w:tcPr>
           <w:p>
@@ -3248,15 +3387,16 @@
               </w:rPr>
               <w:t>1</w:t>
             </w:r>
-          </w:p>
-        </w:tc>
-        <w:tc>
-          <w:tcPr>
-            <w:tcW w:w="360" w:type="dxa"/>
-            <w:tcBorders/>
-            <w:shd w:fill="auto" w:val="clear"/>
-            <w:tcMar>
-              <w:left w:w="108" w:type="dxa"/>
+            <w:r/>
+          </w:p>
+        </w:tc>
+        <w:tc>
+          <w:tcPr>
+            <w:tcW w:w="360" w:type="dxa"/>
+            <w:tcBorders/>
+            <w:shd w:fill="auto" w:val="clear"/>
+            <w:tcMar>
+              <w:left w:w="103" w:type="dxa"/>
             </w:tcMar>
           </w:tcPr>
           <w:p>
@@ -3273,15 +3413,16 @@
               </w:rPr>
               <w:t>0</w:t>
             </w:r>
-          </w:p>
-        </w:tc>
-        <w:tc>
-          <w:tcPr>
-            <w:tcW w:w="360" w:type="dxa"/>
-            <w:tcBorders/>
-            <w:shd w:fill="auto" w:val="clear"/>
-            <w:tcMar>
-              <w:left w:w="108" w:type="dxa"/>
+            <w:r/>
+          </w:p>
+        </w:tc>
+        <w:tc>
+          <w:tcPr>
+            <w:tcW w:w="360" w:type="dxa"/>
+            <w:tcBorders/>
+            <w:shd w:fill="auto" w:val="clear"/>
+            <w:tcMar>
+              <w:left w:w="103" w:type="dxa"/>
             </w:tcMar>
           </w:tcPr>
           <w:p>
@@ -3298,15 +3439,16 @@
               </w:rPr>
               <w:t>0</w:t>
             </w:r>
-          </w:p>
-        </w:tc>
-        <w:tc>
-          <w:tcPr>
-            <w:tcW w:w="360" w:type="dxa"/>
-            <w:tcBorders/>
-            <w:shd w:fill="auto" w:val="clear"/>
-            <w:tcMar>
-              <w:left w:w="108" w:type="dxa"/>
+            <w:r/>
+          </w:p>
+        </w:tc>
+        <w:tc>
+          <w:tcPr>
+            <w:tcW w:w="360" w:type="dxa"/>
+            <w:tcBorders/>
+            <w:shd w:fill="auto" w:val="clear"/>
+            <w:tcMar>
+              <w:left w:w="103" w:type="dxa"/>
             </w:tcMar>
           </w:tcPr>
           <w:p>
@@ -3323,15 +3465,16 @@
               </w:rPr>
               <w:t>1</w:t>
             </w:r>
-          </w:p>
-        </w:tc>
-        <w:tc>
-          <w:tcPr>
-            <w:tcW w:w="360" w:type="dxa"/>
-            <w:tcBorders/>
-            <w:shd w:fill="auto" w:val="clear"/>
-            <w:tcMar>
-              <w:left w:w="108" w:type="dxa"/>
+            <w:r/>
+          </w:p>
+        </w:tc>
+        <w:tc>
+          <w:tcPr>
+            <w:tcW w:w="360" w:type="dxa"/>
+            <w:tcBorders/>
+            <w:shd w:fill="auto" w:val="clear"/>
+            <w:tcMar>
+              <w:left w:w="103" w:type="dxa"/>
             </w:tcMar>
           </w:tcPr>
           <w:p>
@@ -3348,15 +3491,16 @@
               </w:rPr>
               <w:t>0</w:t>
             </w:r>
-          </w:p>
-        </w:tc>
-        <w:tc>
-          <w:tcPr>
-            <w:tcW w:w="360" w:type="dxa"/>
-            <w:tcBorders/>
-            <w:shd w:fill="auto" w:val="clear"/>
-            <w:tcMar>
-              <w:left w:w="108" w:type="dxa"/>
+            <w:r/>
+          </w:p>
+        </w:tc>
+        <w:tc>
+          <w:tcPr>
+            <w:tcW w:w="360" w:type="dxa"/>
+            <w:tcBorders/>
+            <w:shd w:fill="auto" w:val="clear"/>
+            <w:tcMar>
+              <w:left w:w="103" w:type="dxa"/>
             </w:tcMar>
           </w:tcPr>
           <w:p>
@@ -3373,15 +3517,16 @@
               </w:rPr>
               <w:t>0</w:t>
             </w:r>
-          </w:p>
-        </w:tc>
-        <w:tc>
-          <w:tcPr>
-            <w:tcW w:w="360" w:type="dxa"/>
-            <w:tcBorders/>
-            <w:shd w:fill="auto" w:val="clear"/>
-            <w:tcMar>
-              <w:left w:w="108" w:type="dxa"/>
+            <w:r/>
+          </w:p>
+        </w:tc>
+        <w:tc>
+          <w:tcPr>
+            <w:tcW w:w="360" w:type="dxa"/>
+            <w:tcBorders/>
+            <w:shd w:fill="auto" w:val="clear"/>
+            <w:tcMar>
+              <w:left w:w="103" w:type="dxa"/>
             </w:tcMar>
           </w:tcPr>
           <w:p>
@@ -3398,6 +3543,7 @@
               </w:rPr>
               <w:t>0</w:t>
             </w:r>
+            <w:r/>
           </w:p>
         </w:tc>
       </w:tr>
@@ -3406,14 +3552,20 @@
       <w:pPr>
         <w:pStyle w:val="Normal"/>
         <w:rPr>
-          <w:lang w:val="pl-PL"/>
-        </w:rPr>
-      </w:pPr>
-      <w:r>
-        <w:rPr>
-          <w:lang w:val="pl-PL"/>
-        </w:rPr>
-      </w:r>
+          <w:sz w:val="22"/>
+          <w:sz w:val="22"/>
+          <w:szCs w:val="22"/>
+          <w:rFonts w:ascii="Calibri" w:hAnsi="Calibri" w:eastAsia="Calibri" w:cs="" w:asciiTheme="minorHAnsi" w:cstheme="minorBidi" w:eastAsiaTheme="minorHAnsi" w:hAnsiTheme="minorHAnsi"/>
+          <w:color w:val="00000A"/>
+          <w:lang w:val="pl-PL" w:eastAsia="en-US" w:bidi="ar-SA"/>
+        </w:rPr>
+      </w:pPr>
+      <w:r>
+        <w:rPr>
+          <w:lang w:val="pl-PL"/>
+        </w:rPr>
+      </w:r>
+      <w:r/>
     </w:p>
     <w:p>
       <w:pPr>
@@ -3428,19 +3580,26 @@
         </w:rPr>
         <w:t>C = 0</w:t>
       </w:r>
+      <w:r/>
     </w:p>
     <w:p>
       <w:pPr>
         <w:pStyle w:val="Normal"/>
         <w:rPr>
-          <w:lang w:val="pl-PL"/>
-        </w:rPr>
-      </w:pPr>
-      <w:r>
-        <w:rPr>
-          <w:lang w:val="pl-PL"/>
-        </w:rPr>
-      </w:r>
+          <w:sz w:val="22"/>
+          <w:sz w:val="22"/>
+          <w:szCs w:val="22"/>
+          <w:rFonts w:ascii="Calibri" w:hAnsi="Calibri" w:eastAsia="Calibri" w:cs="" w:asciiTheme="minorHAnsi" w:cstheme="minorBidi" w:eastAsiaTheme="minorHAnsi" w:hAnsiTheme="minorHAnsi"/>
+          <w:color w:val="00000A"/>
+          <w:lang w:val="pl-PL" w:eastAsia="en-US" w:bidi="ar-SA"/>
+        </w:rPr>
+      </w:pPr>
+      <w:r>
+        <w:rPr>
+          <w:lang w:val="pl-PL"/>
+        </w:rPr>
+      </w:r>
+      <w:r/>
     </w:p>
     <w:p>
       <w:pPr>
@@ -3455,6 +3614,7 @@
         </w:rPr>
         <w:t>Całą kostkę można w ten sposób przechować w czterech tablicach oraz jednej fladze. Indeksy elementów takich tablic byłyby numerami slotów, natomiast wartości w komórkach numerami klocków.</w:t>
       </w:r>
+      <w:r/>
     </w:p>
     <w:p>
       <w:pPr>
@@ -3469,6 +3629,7 @@
         </w:rPr>
         <w:t>Zamiast tablic posłużymy się jednak poszczególnymi bitami liczb całkowitych. Ciągi reprezentujące CP, EP, cp, ep będą rozłożone na kolejnych bitach.</w:t>
       </w:r>
+      <w:r/>
     </w:p>
     <w:p>
       <w:pPr>
@@ -3483,6 +3644,7 @@
         </w:rPr>
         <w:t>Jak widać, cp i ep można przedstawić jako ciąg piętnastu 0 i 1. C to jest jeden bit. Czyli można je przechować na 16 bitach.</w:t>
       </w:r>
+      <w:r/>
     </w:p>
     <w:p>
       <w:pPr>
@@ -3497,6 +3659,7 @@
         </w:rPr>
         <w:t>EP to osiem liczb, które można zakodować na trzech bitach każda (przedział [0, 7], 7(dec) = 111(bin)). Czyli razem 8 x 3 bity = 24 bity.</w:t>
       </w:r>
+      <w:r/>
     </w:p>
     <w:p>
       <w:pPr>
@@ -3511,6 +3674,7 @@
         </w:rPr>
         <w:t>Analogicznie CP to siedem liczb. Stąd 7 x 3 bity = 21 bitów</w:t>
       </w:r>
+      <w:r/>
     </w:p>
     <w:p>
       <w:pPr>
@@ -3525,6 +3689,7 @@
         </w:rPr>
         <w:t>Wszystko razem można przechować na 16b + 24b +21b = 61 bitach, czyli zmienna typu long long int. To będzie reprezentacja naszej kości.</w:t>
       </w:r>
+      <w:r/>
     </w:p>
     <w:p>
       <w:pPr>
@@ -3539,6 +3704,7 @@
         </w:rPr>
         <w:t>Wykonanie ruchu, np U przemieszcza klocki. W naszym przypadku będzie to zamiana miejscami bitów, na których dane klocki się znajdują.</w:t>
       </w:r>
+      <w:r/>
     </w:p>
     <w:p>
       <w:pPr>
@@ -3553,6 +3719,7 @@
         </w:rPr>
         <w:t>Wykonanie każdego ruchu (U, U’, U2, D, D’, D2, R2, F2, L2, B2 oraz te specjalne) można zaimplementować jako funkcje, które manipulują na bitach liczby, która reprezentuje stan kostki.</w:t>
       </w:r>
+      <w:r/>
     </w:p>
     <w:p>
       <w:pPr>
@@ -3567,6 +3734,7 @@
         </w:rPr>
         <w:t>Na początek, zanim zaczniemy klepać kod trzeba się jeszcze zająć następującymi rzeczami:</w:t>
       </w:r>
+      <w:r/>
     </w:p>
     <w:p>
       <w:pPr>
@@ -3585,6 +3753,7 @@
         </w:rPr>
         <w:t>Przemyśleć co na których bitach najlepiej będzie przechować (po kątem optymalizacji ruchów – im mniej operacji bitowych będzie wykonywać funkcja wykonująca ruch tym lepiej )</w:t>
       </w:r>
+      <w:r/>
     </w:p>
     <w:p>
       <w:pPr>
@@ -3603,6 +3772,7 @@
         </w:rPr>
         <w:t>Opracować wykonywanie ruchów – opisać jakie bity i w jaki sposób będzie modyfikować każdy ruch</w:t>
       </w:r>
+      <w:r/>
     </w:p>
     <w:p>
       <w:pPr>
@@ -3621,16 +3791,81 @@
         </w:rPr>
         <w:t>Jak już będzie wiadomo co i jak modyfikuje dany ruch, można się zastanowić jakich operacji bitowych trzeba użyć żeby to zrealizować</w:t>
       </w:r>
+      <w:r/>
     </w:p>
     <w:p>
       <w:pPr>
         <w:pStyle w:val="Normal"/>
         <w:ind w:left="360" w:hanging="0"/>
+        <w:rPr>
+          <w:sz w:val="22"/>
+          <w:sz w:val="22"/>
+          <w:szCs w:val="22"/>
+          <w:rFonts w:ascii="Calibri" w:hAnsi="Calibri" w:eastAsia="Calibri" w:cs="" w:asciiTheme="minorHAnsi" w:cstheme="minorBidi" w:eastAsiaTheme="minorHAnsi" w:hAnsiTheme="minorHAnsi"/>
+          <w:color w:val="00000A"/>
+          <w:lang w:val="en-US" w:eastAsia="en-US" w:bidi="ar-SA"/>
+        </w:rPr>
+      </w:pPr>
+      <w:r>
         <w:rPr/>
+      </w:r>
+      <w:r/>
+    </w:p>
+    <w:p>
+      <w:pPr>
+        <w:pStyle w:val="Normal"/>
+        <w:ind w:left="360" w:hanging="0"/>
+        <w:rPr>
+          <w:sz w:val="22"/>
+          <w:sz w:val="22"/>
+          <w:szCs w:val="22"/>
+          <w:rFonts w:ascii="Calibri" w:hAnsi="Calibri" w:eastAsia="Calibri" w:cs="" w:asciiTheme="minorHAnsi" w:cstheme="minorBidi" w:eastAsiaTheme="minorHAnsi" w:hAnsiTheme="minorHAnsi"/>
+          <w:color w:val="00000A"/>
+          <w:lang w:val="en-US" w:eastAsia="en-US" w:bidi="ar-SA"/>
+        </w:rPr>
       </w:pPr>
       <w:r>
         <w:rPr/>
       </w:r>
+      <w:r/>
+    </w:p>
+    <w:p>
+      <w:pPr>
+        <w:pStyle w:val="Normal"/>
+        <w:ind w:left="360" w:hanging="0"/>
+        <w:rPr>
+          <w:sz w:val="22"/>
+          <w:sz w:val="22"/>
+          <w:szCs w:val="22"/>
+          <w:rFonts w:ascii="Calibri" w:hAnsi="Calibri" w:eastAsia="Calibri" w:cs="" w:asciiTheme="minorHAnsi" w:cstheme="minorBidi" w:eastAsiaTheme="minorHAnsi" w:hAnsiTheme="minorHAnsi"/>
+          <w:color w:val="00000A"/>
+          <w:lang w:val="en-US" w:eastAsia="en-US" w:bidi="ar-SA"/>
+        </w:rPr>
+      </w:pPr>
+      <w:r>
+        <w:rPr/>
+      </w:r>
+      <w:r/>
+    </w:p>
+    <w:p>
+      <w:pPr>
+        <w:pStyle w:val="Normal"/>
+        <w:spacing w:before="0" w:after="200"/>
+        <w:ind w:left="360" w:hanging="0"/>
+        <w:rPr>
+          <w:sz w:val="22"/>
+          <w:sz w:val="22"/>
+          <w:szCs w:val="22"/>
+          <w:rFonts w:ascii="Calibri" w:hAnsi="Calibri" w:eastAsia="Calibri" w:cs="" w:asciiTheme="minorHAnsi" w:cstheme="minorBidi" w:eastAsiaTheme="minorHAnsi" w:hAnsiTheme="minorHAnsi"/>
+          <w:color w:val="00000A"/>
+          <w:lang w:val="en-US" w:eastAsia="en-US" w:bidi="ar-SA"/>
+        </w:rPr>
+      </w:pPr>
+      <w:r>
+        <w:rPr/>
+        <w:t>Centralny: biało orange green</w:t>
+      </w:r>
+      <w:r/>
     </w:p>
     <w:sectPr>
       <w:type w:val="nextPage"/>
@@ -3980,7 +4215,7 @@
   <w:abstractNum w:abstractNumId="4">
     <w:lvl w:ilvl="0">
       <w:start w:val="1"/>
-      <w:numFmt w:val="decimal"/>
+      <w:numFmt w:val="none"/>
       <w:suff w:val="nothing"/>
       <w:lvlText w:val=""/>
       <w:lvlJc w:val="left"/>
@@ -3993,7 +4228,7 @@
     </w:lvl>
     <w:lvl w:ilvl="1">
       <w:start w:val="1"/>
-      <w:numFmt w:val="decimal"/>
+      <w:numFmt w:val="none"/>
       <w:suff w:val="nothing"/>
       <w:lvlText w:val=""/>
       <w:lvlJc w:val="left"/>
@@ -4006,7 +4241,7 @@
     </w:lvl>
     <w:lvl w:ilvl="2">
       <w:start w:val="1"/>
-      <w:numFmt w:val="decimal"/>
+      <w:numFmt w:val="none"/>
       <w:suff w:val="nothing"/>
       <w:lvlText w:val=""/>
       <w:lvlJc w:val="left"/>
@@ -4019,7 +4254,7 @@
     </w:lvl>
     <w:lvl w:ilvl="3">
       <w:start w:val="1"/>
-      <w:numFmt w:val="decimal"/>
+      <w:numFmt w:val="none"/>
       <w:suff w:val="nothing"/>
       <w:lvlText w:val=""/>
       <w:lvlJc w:val="left"/>
@@ -4032,7 +4267,7 @@
     </w:lvl>
     <w:lvl w:ilvl="4">
       <w:start w:val="1"/>
-      <w:numFmt w:val="decimal"/>
+      <w:numFmt w:val="none"/>
       <w:suff w:val="nothing"/>
       <w:lvlText w:val=""/>
       <w:lvlJc w:val="left"/>
@@ -4045,7 +4280,7 @@
     </w:lvl>
     <w:lvl w:ilvl="5">
       <w:start w:val="1"/>
-      <w:numFmt w:val="decimal"/>
+      <w:numFmt w:val="none"/>
       <w:suff w:val="nothing"/>
       <w:lvlText w:val=""/>
       <w:lvlJc w:val="left"/>
@@ -4058,7 +4293,7 @@
     </w:lvl>
     <w:lvl w:ilvl="6">
       <w:start w:val="1"/>
-      <w:numFmt w:val="decimal"/>
+      <w:numFmt w:val="none"/>
       <w:suff w:val="nothing"/>
       <w:lvlText w:val=""/>
       <w:lvlJc w:val="left"/>
@@ -4071,7 +4306,7 @@
     </w:lvl>
     <w:lvl w:ilvl="7">
       <w:start w:val="1"/>
-      <w:numFmt w:val="decimal"/>
+      <w:numFmt w:val="none"/>
       <w:suff w:val="nothing"/>
       <w:lvlText w:val=""/>
       <w:lvlJc w:val="left"/>
@@ -4084,7 +4319,7 @@
     </w:lvl>
     <w:lvl w:ilvl="8">
       <w:start w:val="1"/>
-      <w:numFmt w:val="decimal"/>
+      <w:numFmt w:val="none"/>
       <w:suff w:val="nothing"/>
       <w:lvlText w:val=""/>
       <w:lvlJc w:val="left"/>
@@ -4117,7 +4352,6 @@
     <w:rPrDefault>
       <w:rPr>
         <w:rFonts w:ascii="Calibri" w:hAnsi="Calibri" w:eastAsia="Calibri" w:cs="" w:asciiTheme="minorHAnsi" w:cstheme="minorBidi" w:eastAsiaTheme="minorHAnsi" w:hAnsiTheme="minorHAnsi"/>
-        <w:sz w:val="22"/>
         <w:szCs w:val="22"/>
         <w:lang w:val="en-US" w:eastAsia="en-US" w:bidi="ar-SA"/>
       </w:rPr>
@@ -4128,144 +4362,144 @@
       </w:pPr>
     </w:pPrDefault>
   </w:docDefaults>
-  <w:latentStyles w:defLockedState="0" w:defUIPriority="99" w:defSemiHidden="1" w:defUnhideWhenUsed="1" w:defQFormat="0" w:count="267">
-    <w:lsdException w:name="Normal" w:uiPriority="0" w:semiHidden="0" w:unhideWhenUsed="0" w:qFormat="1"/>
-    <w:lsdException w:name="heading 1" w:uiPriority="9" w:semiHidden="0" w:unhideWhenUsed="0" w:qFormat="1"/>
-    <w:lsdException w:name="heading 2" w:uiPriority="9" w:qFormat="1"/>
-    <w:lsdException w:name="heading 3" w:uiPriority="9" w:qFormat="1"/>
-    <w:lsdException w:name="heading 4" w:uiPriority="9" w:qFormat="1"/>
-    <w:lsdException w:name="heading 5" w:uiPriority="9" w:qFormat="1"/>
-    <w:lsdException w:name="heading 6" w:uiPriority="9" w:qFormat="1"/>
-    <w:lsdException w:name="heading 7" w:uiPriority="9" w:qFormat="1"/>
-    <w:lsdException w:name="heading 8" w:uiPriority="9" w:qFormat="1"/>
-    <w:lsdException w:name="heading 9" w:uiPriority="9" w:qFormat="1"/>
-    <w:lsdException w:name="toc 1" w:uiPriority="39"/>
-    <w:lsdException w:name="toc 2" w:uiPriority="39"/>
-    <w:lsdException w:name="toc 3" w:uiPriority="39"/>
-    <w:lsdException w:name="toc 4" w:uiPriority="39"/>
-    <w:lsdException w:name="toc 5" w:uiPriority="39"/>
-    <w:lsdException w:name="toc 6" w:uiPriority="39"/>
-    <w:lsdException w:name="toc 7" w:uiPriority="39"/>
-    <w:lsdException w:name="toc 8" w:uiPriority="39"/>
-    <w:lsdException w:name="toc 9" w:uiPriority="39"/>
-    <w:lsdException w:name="caption" w:uiPriority="35" w:qFormat="1"/>
-    <w:lsdException w:name="Title" w:uiPriority="10" w:semiHidden="0" w:unhideWhenUsed="0" w:qFormat="1"/>
-    <w:lsdException w:name="Default Paragraph Font" w:uiPriority="1"/>
-    <w:lsdException w:name="Subtitle" w:uiPriority="11" w:semiHidden="0" w:unhideWhenUsed="0" w:qFormat="1"/>
-    <w:lsdException w:name="Strong" w:uiPriority="22" w:semiHidden="0" w:unhideWhenUsed="0" w:qFormat="1"/>
-    <w:lsdException w:name="Emphasis" w:uiPriority="20" w:semiHidden="0" w:unhideWhenUsed="0" w:qFormat="1"/>
-    <w:lsdException w:name="Table Grid" w:uiPriority="59" w:semiHidden="0" w:unhideWhenUsed="0"/>
-    <w:lsdException w:name="Placeholder Text" w:unhideWhenUsed="0"/>
-    <w:lsdException w:name="No Spacing" w:uiPriority="1" w:semiHidden="0" w:unhideWhenUsed="0" w:qFormat="1"/>
-    <w:lsdException w:name="Light Shading" w:uiPriority="60" w:semiHidden="0" w:unhideWhenUsed="0"/>
-    <w:lsdException w:name="Light List" w:uiPriority="61" w:semiHidden="0" w:unhideWhenUsed="0"/>
-    <w:lsdException w:name="Light Grid" w:uiPriority="62" w:semiHidden="0" w:unhideWhenUsed="0"/>
-    <w:lsdException w:name="Medium Shading 1" w:uiPriority="63" w:semiHidden="0" w:unhideWhenUsed="0"/>
-    <w:lsdException w:name="Medium Shading 2" w:uiPriority="64" w:semiHidden="0" w:unhideWhenUsed="0"/>
-    <w:lsdException w:name="Medium List 1" w:uiPriority="65" w:semiHidden="0" w:unhideWhenUsed="0"/>
-    <w:lsdException w:name="Medium List 2" w:uiPriority="66" w:semiHidden="0" w:unhideWhenUsed="0"/>
-    <w:lsdException w:name="Medium Grid 1" w:uiPriority="67" w:semiHidden="0" w:unhideWhenUsed="0"/>
-    <w:lsdException w:name="Medium Grid 2" w:uiPriority="68" w:semiHidden="0" w:unhideWhenUsed="0"/>
-    <w:lsdException w:name="Medium Grid 3" w:uiPriority="69" w:semiHidden="0" w:unhideWhenUsed="0"/>
-    <w:lsdException w:name="Dark List" w:uiPriority="70" w:semiHidden="0" w:unhideWhenUsed="0"/>
-    <w:lsdException w:name="Colorful Shading" w:uiPriority="71" w:semiHidden="0" w:unhideWhenUsed="0"/>
-    <w:lsdException w:name="Colorful List" w:uiPriority="72" w:semiHidden="0" w:unhideWhenUsed="0"/>
-    <w:lsdException w:name="Colorful Grid" w:uiPriority="73" w:semiHidden="0" w:unhideWhenUsed="0"/>
-    <w:lsdException w:name="Light Shading Accent 1" w:uiPriority="60" w:semiHidden="0" w:unhideWhenUsed="0"/>
-    <w:lsdException w:name="Light List Accent 1" w:uiPriority="61" w:semiHidden="0" w:unhideWhenUsed="0"/>
-    <w:lsdException w:name="Light Grid Accent 1" w:uiPriority="62" w:semiHidden="0" w:unhideWhenUsed="0"/>
-    <w:lsdException w:name="Medium Shading 1 Accent 1" w:uiPriority="63" w:semiHidden="0" w:unhideWhenUsed="0"/>
-    <w:lsdException w:name="Medium Shading 2 Accent 1" w:uiPriority="64" w:semiHidden="0" w:unhideWhenUsed="0"/>
-    <w:lsdException w:name="Medium List 1 Accent 1" w:uiPriority="65" w:semiHidden="0" w:unhideWhenUsed="0"/>
-    <w:lsdException w:name="Revision" w:unhideWhenUsed="0"/>
-    <w:lsdException w:name="List Paragraph" w:uiPriority="34" w:semiHidden="0" w:unhideWhenUsed="0" w:qFormat="1"/>
-    <w:lsdException w:name="Quote" w:uiPriority="29" w:semiHidden="0" w:unhideWhenUsed="0" w:qFormat="1"/>
-    <w:lsdException w:name="Intense Quote" w:uiPriority="30" w:semiHidden="0" w:unhideWhenUsed="0" w:qFormat="1"/>
-    <w:lsdException w:name="Medium List 2 Accent 1" w:uiPriority="66" w:semiHidden="0" w:unhideWhenUsed="0"/>
-    <w:lsdException w:name="Medium Grid 1 Accent 1" w:uiPriority="67" w:semiHidden="0" w:unhideWhenUsed="0"/>
-    <w:lsdException w:name="Medium Grid 2 Accent 1" w:uiPriority="68" w:semiHidden="0" w:unhideWhenUsed="0"/>
-    <w:lsdException w:name="Medium Grid 3 Accent 1" w:uiPriority="69" w:semiHidden="0" w:unhideWhenUsed="0"/>
-    <w:lsdException w:name="Dark List Accent 1" w:uiPriority="70" w:semiHidden="0" w:unhideWhenUsed="0"/>
-    <w:lsdException w:name="Colorful Shading Accent 1" w:uiPriority="71" w:semiHidden="0" w:unhideWhenUsed="0"/>
-    <w:lsdException w:name="Colorful List Accent 1" w:uiPriority="72" w:semiHidden="0" w:unhideWhenUsed="0"/>
-    <w:lsdException w:name="Colorful Grid Accent 1" w:uiPriority="73" w:semiHidden="0" w:unhideWhenUsed="0"/>
-    <w:lsdException w:name="Light Shading Accent 2" w:uiPriority="60" w:semiHidden="0" w:unhideWhenUsed="0"/>
-    <w:lsdException w:name="Light List Accent 2" w:uiPriority="61" w:semiHidden="0" w:unhideWhenUsed="0"/>
-    <w:lsdException w:name="Light Grid Accent 2" w:uiPriority="62" w:semiHidden="0" w:unhideWhenUsed="0"/>
-    <w:lsdException w:name="Medium Shading 1 Accent 2" w:uiPriority="63" w:semiHidden="0" w:unhideWhenUsed="0"/>
-    <w:lsdException w:name="Medium Shading 2 Accent 2" w:uiPriority="64" w:semiHidden="0" w:unhideWhenUsed="0"/>
-    <w:lsdException w:name="Medium List 1 Accent 2" w:uiPriority="65" w:semiHidden="0" w:unhideWhenUsed="0"/>
-    <w:lsdException w:name="Medium List 2 Accent 2" w:uiPriority="66" w:semiHidden="0" w:unhideWhenUsed="0"/>
-    <w:lsdException w:name="Medium Grid 1 Accent 2" w:uiPriority="67" w:semiHidden="0" w:unhideWhenUsed="0"/>
-    <w:lsdException w:name="Medium Grid 2 Accent 2" w:uiPriority="68" w:semiHidden="0" w:unhideWhenUsed="0"/>
-    <w:lsdException w:name="Medium Grid 3 Accent 2" w:uiPriority="69" w:semiHidden="0" w:unhideWhenUsed="0"/>
-    <w:lsdException w:name="Dark List Accent 2" w:uiPriority="70" w:semiHidden="0" w:unhideWhenUsed="0"/>
-    <w:lsdException w:name="Colorful Shading Accent 2" w:uiPriority="71" w:semiHidden="0" w:unhideWhenUsed="0"/>
-    <w:lsdException w:name="Colorful List Accent 2" w:uiPriority="72" w:semiHidden="0" w:unhideWhenUsed="0"/>
-    <w:lsdException w:name="Colorful Grid Accent 2" w:uiPriority="73" w:semiHidden="0" w:unhideWhenUsed="0"/>
-    <w:lsdException w:name="Light Shading Accent 3" w:uiPriority="60" w:semiHidden="0" w:unhideWhenUsed="0"/>
-    <w:lsdException w:name="Light List Accent 3" w:uiPriority="61" w:semiHidden="0" w:unhideWhenUsed="0"/>
-    <w:lsdException w:name="Light Grid Accent 3" w:uiPriority="62" w:semiHidden="0" w:unhideWhenUsed="0"/>
-    <w:lsdException w:name="Medium Shading 1 Accent 3" w:uiPriority="63" w:semiHidden="0" w:unhideWhenUsed="0"/>
-    <w:lsdException w:name="Medium Shading 2 Accent 3" w:uiPriority="64" w:semiHidden="0" w:unhideWhenUsed="0"/>
-    <w:lsdException w:name="Medium List 1 Accent 3" w:uiPriority="65" w:semiHidden="0" w:unhideWhenUsed="0"/>
-    <w:lsdException w:name="Medium List 2 Accent 3" w:uiPriority="66" w:semiHidden="0" w:unhideWhenUsed="0"/>
-    <w:lsdException w:name="Medium Grid 1 Accent 3" w:uiPriority="67" w:semiHidden="0" w:unhideWhenUsed="0"/>
-    <w:lsdException w:name="Medium Grid 2 Accent 3" w:uiPriority="68" w:semiHidden="0" w:unhideWhenUsed="0"/>
-    <w:lsdException w:name="Medium Grid 3 Accent 3" w:uiPriority="69" w:semiHidden="0" w:unhideWhenUsed="0"/>
-    <w:lsdException w:name="Dark List Accent 3" w:uiPriority="70" w:semiHidden="0" w:unhideWhenUsed="0"/>
-    <w:lsdException w:name="Colorful Shading Accent 3" w:uiPriority="71" w:semiHidden="0" w:unhideWhenUsed="0"/>
-    <w:lsdException w:name="Colorful List Accent 3" w:uiPriority="72" w:semiHidden="0" w:unhideWhenUsed="0"/>
-    <w:lsdException w:name="Colorful Grid Accent 3" w:uiPriority="73" w:semiHidden="0" w:unhideWhenUsed="0"/>
-    <w:lsdException w:name="Light Shading Accent 4" w:uiPriority="60" w:semiHidden="0" w:unhideWhenUsed="0"/>
-    <w:lsdException w:name="Light List Accent 4" w:uiPriority="61" w:semiHidden="0" w:unhideWhenUsed="0"/>
-    <w:lsdException w:name="Light Grid Accent 4" w:uiPriority="62" w:semiHidden="0" w:unhideWhenUsed="0"/>
-    <w:lsdException w:name="Medium Shading 1 Accent 4" w:uiPriority="63" w:semiHidden="0" w:unhideWhenUsed="0"/>
-    <w:lsdException w:name="Medium Shading 2 Accent 4" w:uiPriority="64" w:semiHidden="0" w:unhideWhenUsed="0"/>
-    <w:lsdException w:name="Medium List 1 Accent 4" w:uiPriority="65" w:semiHidden="0" w:unhideWhenUsed="0"/>
-    <w:lsdException w:name="Medium List 2 Accent 4" w:uiPriority="66" w:semiHidden="0" w:unhideWhenUsed="0"/>
-    <w:lsdException w:name="Medium Grid 1 Accent 4" w:uiPriority="67" w:semiHidden="0" w:unhideWhenUsed="0"/>
-    <w:lsdException w:name="Medium Grid 2 Accent 4" w:uiPriority="68" w:semiHidden="0" w:unhideWhenUsed="0"/>
-    <w:lsdException w:name="Medium Grid 3 Accent 4" w:uiPriority="69" w:semiHidden="0" w:unhideWhenUsed="0"/>
-    <w:lsdException w:name="Dark List Accent 4" w:uiPriority="70" w:semiHidden="0" w:unhideWhenUsed="0"/>
-    <w:lsdException w:name="Colorful Shading Accent 4" w:uiPriority="71" w:semiHidden="0" w:unhideWhenUsed="0"/>
-    <w:lsdException w:name="Colorful List Accent 4" w:uiPriority="72" w:semiHidden="0" w:unhideWhenUsed="0"/>
-    <w:lsdException w:name="Colorful Grid Accent 4" w:uiPriority="73" w:semiHidden="0" w:unhideWhenUsed="0"/>
-    <w:lsdException w:name="Light Shading Accent 5" w:uiPriority="60" w:semiHidden="0" w:unhideWhenUsed="0"/>
-    <w:lsdException w:name="Light List Accent 5" w:uiPriority="61" w:semiHidden="0" w:unhideWhenUsed="0"/>
-    <w:lsdException w:name="Light Grid Accent 5" w:uiPriority="62" w:semiHidden="0" w:unhideWhenUsed="0"/>
-    <w:lsdException w:name="Medium Shading 1 Accent 5" w:uiPriority="63" w:semiHidden="0" w:unhideWhenUsed="0"/>
-    <w:lsdException w:name="Medium Shading 2 Accent 5" w:uiPriority="64" w:semiHidden="0" w:unhideWhenUsed="0"/>
-    <w:lsdException w:name="Medium List 1 Accent 5" w:uiPriority="65" w:semiHidden="0" w:unhideWhenUsed="0"/>
-    <w:lsdException w:name="Medium List 2 Accent 5" w:uiPriority="66" w:semiHidden="0" w:unhideWhenUsed="0"/>
-    <w:lsdException w:name="Medium Grid 1 Accent 5" w:uiPriority="67" w:semiHidden="0" w:unhideWhenUsed="0"/>
-    <w:lsdException w:name="Medium Grid 2 Accent 5" w:uiPriority="68" w:semiHidden="0" w:unhideWhenUsed="0"/>
-    <w:lsdException w:name="Medium Grid 3 Accent 5" w:uiPriority="69" w:semiHidden="0" w:unhideWhenUsed="0"/>
-    <w:lsdException w:name="Dark List Accent 5" w:uiPriority="70" w:semiHidden="0" w:unhideWhenUsed="0"/>
-    <w:lsdException w:name="Colorful Shading Accent 5" w:uiPriority="71" w:semiHidden="0" w:unhideWhenUsed="0"/>
-    <w:lsdException w:name="Colorful List Accent 5" w:uiPriority="72" w:semiHidden="0" w:unhideWhenUsed="0"/>
-    <w:lsdException w:name="Colorful Grid Accent 5" w:uiPriority="73" w:semiHidden="0" w:unhideWhenUsed="0"/>
-    <w:lsdException w:name="Light Shading Accent 6" w:uiPriority="60" w:semiHidden="0" w:unhideWhenUsed="0"/>
-    <w:lsdException w:name="Light List Accent 6" w:uiPriority="61" w:semiHidden="0" w:unhideWhenUsed="0"/>
-    <w:lsdException w:name="Light Grid Accent 6" w:uiPriority="62" w:semiHidden="0" w:unhideWhenUsed="0"/>
-    <w:lsdException w:name="Medium Shading 1 Accent 6" w:uiPriority="63" w:semiHidden="0" w:unhideWhenUsed="0"/>
-    <w:lsdException w:name="Medium Shading 2 Accent 6" w:uiPriority="64" w:semiHidden="0" w:unhideWhenUsed="0"/>
-    <w:lsdException w:name="Medium List 1 Accent 6" w:uiPriority="65" w:semiHidden="0" w:unhideWhenUsed="0"/>
-    <w:lsdException w:name="Medium List 2 Accent 6" w:uiPriority="66" w:semiHidden="0" w:unhideWhenUsed="0"/>
-    <w:lsdException w:name="Medium Grid 1 Accent 6" w:uiPriority="67" w:semiHidden="0" w:unhideWhenUsed="0"/>
-    <w:lsdException w:name="Medium Grid 2 Accent 6" w:uiPriority="68" w:semiHidden="0" w:unhideWhenUsed="0"/>
-    <w:lsdException w:name="Medium Grid 3 Accent 6" w:uiPriority="69" w:semiHidden="0" w:unhideWhenUsed="0"/>
-    <w:lsdException w:name="Dark List Accent 6" w:uiPriority="70" w:semiHidden="0" w:unhideWhenUsed="0"/>
-    <w:lsdException w:name="Colorful Shading Accent 6" w:uiPriority="71" w:semiHidden="0" w:unhideWhenUsed="0"/>
-    <w:lsdException w:name="Colorful List Accent 6" w:uiPriority="72" w:semiHidden="0" w:unhideWhenUsed="0"/>
-    <w:lsdException w:name="Colorful Grid Accent 6" w:uiPriority="73" w:semiHidden="0" w:unhideWhenUsed="0"/>
-    <w:lsdException w:name="Subtle Emphasis" w:uiPriority="19" w:semiHidden="0" w:unhideWhenUsed="0" w:qFormat="1"/>
-    <w:lsdException w:name="Intense Emphasis" w:uiPriority="21" w:semiHidden="0" w:unhideWhenUsed="0" w:qFormat="1"/>
-    <w:lsdException w:name="Subtle Reference" w:uiPriority="31" w:semiHidden="0" w:unhideWhenUsed="0" w:qFormat="1"/>
-    <w:lsdException w:name="Intense Reference" w:uiPriority="32" w:semiHidden="0" w:unhideWhenUsed="0" w:qFormat="1"/>
-    <w:lsdException w:name="Book Title" w:uiPriority="33" w:semiHidden="0" w:unhideWhenUsed="0" w:qFormat="1"/>
-    <w:lsdException w:name="Bibliography" w:uiPriority="37"/>
-    <w:lsdException w:name="TOC Heading" w:uiPriority="39" w:qFormat="1"/>
+  <w:latentStyles w:count="267" w:defQFormat="0" w:defUnhideWhenUsed="1" w:defSemiHidden="1" w:defUIPriority="99" w:defLockedState="0">
+    <w:lsdException w:qFormat="1" w:semiHidden="0" w:unhideWhenUsed="0" w:uiPriority="0" w:name="Normal"/>
+    <w:lsdException w:qFormat="1" w:semiHidden="0" w:unhideWhenUsed="0" w:uiPriority="9" w:name="heading 1"/>
+    <w:lsdException w:qFormat="1" w:uiPriority="9" w:name="heading 2"/>
+    <w:lsdException w:qFormat="1" w:uiPriority="9" w:name="heading 3"/>
+    <w:lsdException w:qFormat="1" w:uiPriority="9" w:name="heading 4"/>
+    <w:lsdException w:qFormat="1" w:uiPriority="9" w:name="heading 5"/>
+    <w:lsdException w:qFormat="1" w:uiPriority="9" w:name="heading 6"/>
+    <w:lsdException w:qFormat="1" w:uiPriority="9" w:name="heading 7"/>
+    <w:lsdException w:qFormat="1" w:uiPriority="9" w:name="heading 8"/>
+    <w:lsdException w:qFormat="1" w:uiPriority="9" w:name="heading 9"/>
+    <w:lsdException w:uiPriority="39" w:name="toc 1"/>
+    <w:lsdException w:uiPriority="39" w:name="toc 2"/>
+    <w:lsdException w:uiPriority="39" w:name="toc 3"/>
+    <w:lsdException w:uiPriority="39" w:name="toc 4"/>
+    <w:lsdException w:uiPriority="39" w:name="toc 5"/>
+    <w:lsdException w:uiPriority="39" w:name="toc 6"/>
+    <w:lsdException w:uiPriority="39" w:name="toc 7"/>
+    <w:lsdException w:uiPriority="39" w:name="toc 8"/>
+    <w:lsdException w:uiPriority="39" w:name="toc 9"/>
+    <w:lsdException w:qFormat="1" w:uiPriority="35" w:name="caption"/>
+    <w:lsdException w:qFormat="1" w:semiHidden="0" w:unhideWhenUsed="0" w:uiPriority="10" w:name="Title"/>
+    <w:lsdException w:uiPriority="1" w:name="Default Paragraph Font"/>
+    <w:lsdException w:qFormat="1" w:semiHidden="0" w:unhideWhenUsed="0" w:uiPriority="11" w:name="Subtitle"/>
+    <w:lsdException w:qFormat="1" w:semiHidden="0" w:unhideWhenUsed="0" w:uiPriority="22" w:name="Strong"/>
+    <w:lsdException w:qFormat="1" w:semiHidden="0" w:unhideWhenUsed="0" w:uiPriority="20" w:name="Emphasis"/>
+    <w:lsdException w:semiHidden="0" w:unhideWhenUsed="0" w:uiPriority="59" w:name="Table Grid"/>
+    <w:lsdException w:unhideWhenUsed="0" w:name="Placeholder Text"/>
+    <w:lsdException w:qFormat="1" w:semiHidden="0" w:unhideWhenUsed="0" w:uiPriority="1" w:name="No Spacing"/>
+    <w:lsdException w:semiHidden="0" w:unhideWhenUsed="0" w:uiPriority="60" w:name="Light Shading"/>
+    <w:lsdException w:semiHidden="0" w:unhideWhenUsed="0" w:uiPriority="61" w:name="Light List"/>
+    <w:lsdException w:semiHidden="0" w:unhideWhenUsed="0" w:uiPriority="62" w:name="Light Grid"/>
+    <w:lsdException w:semiHidden="0" w:unhideWhenUsed="0" w:uiPriority="63" w:name="Medium Shading 1"/>
+    <w:lsdException w:semiHidden="0" w:unhideWhenUsed="0" w:uiPriority="64" w:name="Medium Shading 2"/>
+    <w:lsdException w:semiHidden="0" w:unhideWhenUsed="0" w:uiPriority="65" w:name="Medium List 1"/>
+    <w:lsdException w:semiHidden="0" w:unhideWhenUsed="0" w:uiPriority="66" w:name="Medium List 2"/>
+    <w:lsdException w:semiHidden="0" w:unhideWhenUsed="0" w:uiPriority="67" w:name="Medium Grid 1"/>
+    <w:lsdException w:semiHidden="0" w:unhideWhenUsed="0" w:uiPriority="68" w:name="Medium Grid 2"/>
+    <w:lsdException w:semiHidden="0" w:unhideWhenUsed="0" w:uiPriority="69" w:name="Medium Grid 3"/>
+    <w:lsdException w:semiHidden="0" w:unhideWhenUsed="0" w:uiPriority="70" w:name="Dark List"/>
+    <w:lsdException w:semiHidden="0" w:unhideWhenUsed="0" w:uiPriority="71" w:name="Colorful Shading"/>
+    <w:lsdException w:semiHidden="0" w:unhideWhenUsed="0" w:uiPriority="72" w:name="Colorful List"/>
+    <w:lsdException w:semiHidden="0" w:unhideWhenUsed="0" w:uiPriority="73" w:name="Colorful Grid"/>
+    <w:lsdException w:semiHidden="0" w:unhideWhenUsed="0" w:uiPriority="60" w:name="Light Shading Accent 1"/>
+    <w:lsdException w:semiHidden="0" w:unhideWhenUsed="0" w:uiPriority="61" w:name="Light List Accent 1"/>
+    <w:lsdException w:semiHidden="0" w:unhideWhenUsed="0" w:uiPriority="62" w:name="Light Grid Accent 1"/>
+    <w:lsdException w:semiHidden="0" w:unhideWhenUsed="0" w:uiPriority="63" w:name="Medium Shading 1 Accent 1"/>
+    <w:lsdException w:semiHidden="0" w:unhideWhenUsed="0" w:uiPriority="64" w:name="Medium Shading 2 Accent 1"/>
+    <w:lsdException w:semiHidden="0" w:unhideWhenUsed="0" w:uiPriority="65" w:name="Medium List 1 Accent 1"/>
+    <w:lsdException w:unhideWhenUsed="0" w:name="Revision"/>
+    <w:lsdException w:qFormat="1" w:semiHidden="0" w:unhideWhenUsed="0" w:uiPriority="34" w:name="List Paragraph"/>
+    <w:lsdException w:qFormat="1" w:semiHidden="0" w:unhideWhenUsed="0" w:uiPriority="29" w:name="Quote"/>
+    <w:lsdException w:qFormat="1" w:semiHidden="0" w:unhideWhenUsed="0" w:uiPriority="30" w:name="Intense Quote"/>
+    <w:lsdException w:semiHidden="0" w:unhideWhenUsed="0" w:uiPriority="66" w:name="Medium List 2 Accent 1"/>
+    <w:lsdException w:semiHidden="0" w:unhideWhenUsed="0" w:uiPriority="67" w:name="Medium Grid 1 Accent 1"/>
+    <w:lsdException w:semiHidden="0" w:unhideWhenUsed="0" w:uiPriority="68" w:name="Medium Grid 2 Accent 1"/>
+    <w:lsdException w:semiHidden="0" w:unhideWhenUsed="0" w:uiPriority="69" w:name="Medium Grid 3 Accent 1"/>
+    <w:lsdException w:semiHidden="0" w:unhideWhenUsed="0" w:uiPriority="70" w:name="Dark List Accent 1"/>
+    <w:lsdException w:semiHidden="0" w:unhideWhenUsed="0" w:uiPriority="71" w:name="Colorful Shading Accent 1"/>
+    <w:lsdException w:semiHidden="0" w:unhideWhenUsed="0" w:uiPriority="72" w:name="Colorful List Accent 1"/>
+    <w:lsdException w:semiHidden="0" w:unhideWhenUsed="0" w:uiPriority="73" w:name="Colorful Grid Accent 1"/>
+    <w:lsdException w:semiHidden="0" w:unhideWhenUsed="0" w:uiPriority="60" w:name="Light Shading Accent 2"/>
+    <w:lsdException w:semiHidden="0" w:unhideWhenUsed="0" w:uiPriority="61" w:name="Light List Accent 2"/>
+    <w:lsdException w:semiHidden="0" w:unhideWhenUsed="0" w:uiPriority="62" w:name="Light Grid Accent 2"/>
+    <w:lsdException w:semiHidden="0" w:unhideWhenUsed="0" w:uiPriority="63" w:name="Medium Shading 1 Accent 2"/>
+    <w:lsdException w:semiHidden="0" w:unhideWhenUsed="0" w:uiPriority="64" w:name="Medium Shading 2 Accent 2"/>
+    <w:lsdException w:semiHidden="0" w:unhideWhenUsed="0" w:uiPriority="65" w:name="Medium List 1 Accent 2"/>
+    <w:lsdException w:semiHidden="0" w:unhideWhenUsed="0" w:uiPriority="66" w:name="Medium List 2 Accent 2"/>
+    <w:lsdException w:semiHidden="0" w:unhideWhenUsed="0" w:uiPriority="67" w:name="Medium Grid 1 Accent 2"/>
+    <w:lsdException w:semiHidden="0" w:unhideWhenUsed="0" w:uiPriority="68" w:name="Medium Grid 2 Accent 2"/>
+    <w:lsdException w:semiHidden="0" w:unhideWhenUsed="0" w:uiPriority="69" w:name="Medium Grid 3 Accent 2"/>
+    <w:lsdException w:semiHidden="0" w:unhideWhenUsed="0" w:uiPriority="70" w:name="Dark List Accent 2"/>
+    <w:lsdException w:semiHidden="0" w:unhideWhenUsed="0" w:uiPriority="71" w:name="Colorful Shading Accent 2"/>
+    <w:lsdException w:semiHidden="0" w:unhideWhenUsed="0" w:uiPriority="72" w:name="Colorful List Accent 2"/>
+    <w:lsdException w:semiHidden="0" w:unhideWhenUsed="0" w:uiPriority="73" w:name="Colorful Grid Accent 2"/>
+    <w:lsdException w:semiHidden="0" w:unhideWhenUsed="0" w:uiPriority="60" w:name="Light Shading Accent 3"/>
+    <w:lsdException w:semiHidden="0" w:unhideWhenUsed="0" w:uiPriority="61" w:name="Light List Accent 3"/>
+    <w:lsdException w:semiHidden="0" w:unhideWhenUsed="0" w:uiPriority="62" w:name="Light Grid Accent 3"/>
+    <w:lsdException w:semiHidden="0" w:unhideWhenUsed="0" w:uiPriority="63" w:name="Medium Shading 1 Accent 3"/>
+    <w:lsdException w:semiHidden="0" w:unhideWhenUsed="0" w:uiPriority="64" w:name="Medium Shading 2 Accent 3"/>
+    <w:lsdException w:semiHidden="0" w:unhideWhenUsed="0" w:uiPriority="65" w:name="Medium List 1 Accent 3"/>
+    <w:lsdException w:semiHidden="0" w:unhideWhenUsed="0" w:uiPriority="66" w:name="Medium List 2 Accent 3"/>
+    <w:lsdException w:semiHidden="0" w:unhideWhenUsed="0" w:uiPriority="67" w:name="Medium Grid 1 Accent 3"/>
+    <w:lsdException w:semiHidden="0" w:unhideWhenUsed="0" w:uiPriority="68" w:name="Medium Grid 2 Accent 3"/>
+    <w:lsdException w:semiHidden="0" w:unhideWhenUsed="0" w:uiPriority="69" w:name="Medium Grid 3 Accent 3"/>
+    <w:lsdException w:semiHidden="0" w:unhideWhenUsed="0" w:uiPriority="70" w:name="Dark List Accent 3"/>
+    <w:lsdException w:semiHidden="0" w:unhideWhenUsed="0" w:uiPriority="71" w:name="Colorful Shading Accent 3"/>
+    <w:lsdException w:semiHidden="0" w:unhideWhenUsed="0" w:uiPriority="72" w:name="Colorful List Accent 3"/>
+    <w:lsdException w:semiHidden="0" w:unhideWhenUsed="0" w:uiPriority="73" w:name="Colorful Grid Accent 3"/>
+    <w:lsdException w:semiHidden="0" w:unhideWhenUsed="0" w:uiPriority="60" w:name="Light Shading Accent 4"/>
+    <w:lsdException w:semiHidden="0" w:unhideWhenUsed="0" w:uiPriority="61" w:name="Light List Accent 4"/>
+    <w:lsdException w:semiHidden="0" w:unhideWhenUsed="0" w:uiPriority="62" w:name="Light Grid Accent 4"/>
+    <w:lsdException w:semiHidden="0" w:unhideWhenUsed="0" w:uiPriority="63" w:name="Medium Shading 1 Accent 4"/>
+    <w:lsdException w:semiHidden="0" w:unhideWhenUsed="0" w:uiPriority="64" w:name="Medium Shading 2 Accent 4"/>
+    <w:lsdException w:semiHidden="0" w:unhideWhenUsed="0" w:uiPriority="65" w:name="Medium List 1 Accent 4"/>
+    <w:lsdException w:semiHidden="0" w:unhideWhenUsed="0" w:uiPriority="66" w:name="Medium List 2 Accent 4"/>
+    <w:lsdException w:semiHidden="0" w:unhideWhenUsed="0" w:uiPriority="67" w:name="Medium Grid 1 Accent 4"/>
+    <w:lsdException w:semiHidden="0" w:unhideWhenUsed="0" w:uiPriority="68" w:name="Medium Grid 2 Accent 4"/>
+    <w:lsdException w:semiHidden="0" w:unhideWhenUsed="0" w:uiPriority="69" w:name="Medium Grid 3 Accent 4"/>
+    <w:lsdException w:semiHidden="0" w:unhideWhenUsed="0" w:uiPriority="70" w:name="Dark List Accent 4"/>
+    <w:lsdException w:semiHidden="0" w:unhideWhenUsed="0" w:uiPriority="71" w:name="Colorful Shading Accent 4"/>
+    <w:lsdException w:semiHidden="0" w:unhideWhenUsed="0" w:uiPriority="72" w:name="Colorful List Accent 4"/>
+    <w:lsdException w:semiHidden="0" w:unhideWhenUsed="0" w:uiPriority="73" w:name="Colorful Grid Accent 4"/>
+    <w:lsdException w:semiHidden="0" w:unhideWhenUsed="0" w:uiPriority="60" w:name="Light Shading Accent 5"/>
+    <w:lsdException w:semiHidden="0" w:unhideWhenUsed="0" w:uiPriority="61" w:name="Light List Accent 5"/>
+    <w:lsdException w:semiHidden="0" w:unhideWhenUsed="0" w:uiPriority="62" w:name="Light Grid Accent 5"/>
+    <w:lsdException w:semiHidden="0" w:unhideWhenUsed="0" w:uiPriority="63" w:name="Medium Shading 1 Accent 5"/>
+    <w:lsdException w:semiHidden="0" w:unhideWhenUsed="0" w:uiPriority="64" w:name="Medium Shading 2 Accent 5"/>
+    <w:lsdException w:semiHidden="0" w:unhideWhenUsed="0" w:uiPriority="65" w:name="Medium List 1 Accent 5"/>
+    <w:lsdException w:semiHidden="0" w:unhideWhenUsed="0" w:uiPriority="66" w:name="Medium List 2 Accent 5"/>
+    <w:lsdException w:semiHidden="0" w:unhideWhenUsed="0" w:uiPriority="67" w:name="Medium Grid 1 Accent 5"/>
+    <w:lsdException w:semiHidden="0" w:unhideWhenUsed="0" w:uiPriority="68" w:name="Medium Grid 2 Accent 5"/>
+    <w:lsdException w:semiHidden="0" w:unhideWhenUsed="0" w:uiPriority="69" w:name="Medium Grid 3 Accent 5"/>
+    <w:lsdException w:semiHidden="0" w:unhideWhenUsed="0" w:uiPriority="70" w:name="Dark List Accent 5"/>
+    <w:lsdException w:semiHidden="0" w:unhideWhenUsed="0" w:uiPriority="71" w:name="Colorful Shading Accent 5"/>
+    <w:lsdException w:semiHidden="0" w:unhideWhenUsed="0" w:uiPriority="72" w:name="Colorful List Accent 5"/>
+    <w:lsdException w:semiHidden="0" w:unhideWhenUsed="0" w:uiPriority="73" w:name="Colorful Grid Accent 5"/>
+    <w:lsdException w:semiHidden="0" w:unhideWhenUsed="0" w:uiPriority="60" w:name="Light Shading Accent 6"/>
+    <w:lsdException w:semiHidden="0" w:unhideWhenUsed="0" w:uiPriority="61" w:name="Light List Accent 6"/>
+    <w:lsdException w:semiHidden="0" w:unhideWhenUsed="0" w:uiPriority="62" w:name="Light Grid Accent 6"/>
+    <w:lsdException w:semiHidden="0" w:unhideWhenUsed="0" w:uiPriority="63" w:name="Medium Shading 1 Accent 6"/>
+    <w:lsdException w:semiHidden="0" w:unhideWhenUsed="0" w:uiPriority="64" w:name="Medium Shading 2 Accent 6"/>
+    <w:lsdException w:semiHidden="0" w:unhideWhenUsed="0" w:uiPriority="65" w:name="Medium List 1 Accent 6"/>
+    <w:lsdException w:semiHidden="0" w:unhideWhenUsed="0" w:uiPriority="66" w:name="Medium List 2 Accent 6"/>
+    <w:lsdException w:semiHidden="0" w:unhideWhenUsed="0" w:uiPriority="67" w:name="Medium Grid 1 Accent 6"/>
+    <w:lsdException w:semiHidden="0" w:unhideWhenUsed="0" w:uiPriority="68" w:name="Medium Grid 2 Accent 6"/>
+    <w:lsdException w:semiHidden="0" w:unhideWhenUsed="0" w:uiPriority="69" w:name="Medium Grid 3 Accent 6"/>
+    <w:lsdException w:semiHidden="0" w:unhideWhenUsed="0" w:uiPriority="70" w:name="Dark List Accent 6"/>
+    <w:lsdException w:semiHidden="0" w:unhideWhenUsed="0" w:uiPriority="71" w:name="Colorful Shading Accent 6"/>
+    <w:lsdException w:semiHidden="0" w:unhideWhenUsed="0" w:uiPriority="72" w:name="Colorful List Accent 6"/>
+    <w:lsdException w:semiHidden="0" w:unhideWhenUsed="0" w:uiPriority="73" w:name="Colorful Grid Accent 6"/>
+    <w:lsdException w:qFormat="1" w:semiHidden="0" w:unhideWhenUsed="0" w:uiPriority="19" w:name="Subtle Emphasis"/>
+    <w:lsdException w:qFormat="1" w:semiHidden="0" w:unhideWhenUsed="0" w:uiPriority="21" w:name="Intense Emphasis"/>
+    <w:lsdException w:qFormat="1" w:semiHidden="0" w:unhideWhenUsed="0" w:uiPriority="31" w:name="Subtle Reference"/>
+    <w:lsdException w:qFormat="1" w:semiHidden="0" w:unhideWhenUsed="0" w:uiPriority="32" w:name="Intense Reference"/>
+    <w:lsdException w:qFormat="1" w:semiHidden="0" w:unhideWhenUsed="0" w:uiPriority="33" w:name="Book Title"/>
+    <w:lsdException w:uiPriority="37" w:name="Bibliography"/>
+    <w:lsdException w:qFormat="1" w:uiPriority="39" w:name="TOC Heading"/>
   </w:latentStyles>
   <w:style w:type="paragraph" w:styleId="Normal" w:default="1">
     <w:name w:val="Normal"/>
@@ -4279,7 +4513,7 @@
     </w:pPr>
     <w:rPr>
       <w:rFonts w:ascii="Calibri" w:hAnsi="Calibri" w:eastAsia="Calibri" w:cs="" w:asciiTheme="minorHAnsi" w:cstheme="minorBidi" w:eastAsiaTheme="minorHAnsi" w:hAnsiTheme="minorHAnsi"/>
-      <w:color w:val="auto"/>
+      <w:color w:val="00000A"/>
       <w:sz w:val="22"/>
       <w:szCs w:val="22"/>
       <w:lang w:val="en-US" w:eastAsia="en-US" w:bidi="ar-SA"/>
@@ -4314,10 +4548,28 @@
       <w:rFonts w:cs="Courier New"/>
     </w:rPr>
   </w:style>
-  <w:style w:type="paragraph" w:styleId="Heading">
-    <w:name w:val="Heading"/>
+  <w:style w:type="character" w:styleId="ListLabel2">
+    <w:name w:val="ListLabel 2"/>
+    <w:rPr>
+      <w:rFonts w:cs="Symbol"/>
+    </w:rPr>
+  </w:style>
+  <w:style w:type="character" w:styleId="ListLabel3">
+    <w:name w:val="ListLabel 3"/>
+    <w:rPr>
+      <w:rFonts w:cs="Courier New"/>
+    </w:rPr>
+  </w:style>
+  <w:style w:type="character" w:styleId="ListLabel4">
+    <w:name w:val="ListLabel 4"/>
+    <w:rPr>
+      <w:rFonts w:cs="Wingdings"/>
+    </w:rPr>
+  </w:style>
+  <w:style w:type="paragraph" w:styleId="Nagwek">
+    <w:name w:val="Nagłówek"/>
     <w:basedOn w:val="Normal"/>
-    <w:next w:val="TextBody"/>
+    <w:next w:val="Tretekstu"/>
     <w:qFormat/>
     <w:pPr>
       <w:keepNext/>
@@ -4329,24 +4581,24 @@
       <w:szCs w:val="28"/>
     </w:rPr>
   </w:style>
-  <w:style w:type="paragraph" w:styleId="TextBody">
-    <w:name w:val="Text Body"/>
+  <w:style w:type="paragraph" w:styleId="Tretekstu">
+    <w:name w:val="Treść tekstu"/>
     <w:basedOn w:val="Normal"/>
     <w:pPr>
       <w:spacing w:lineRule="auto" w:line="288" w:before="0" w:after="140"/>
     </w:pPr>
     <w:rPr/>
   </w:style>
-  <w:style w:type="paragraph" w:styleId="List">
-    <w:name w:val="List"/>
+  <w:style w:type="paragraph" w:styleId="Lista">
+    <w:name w:val="Lista"/>
     <w:basedOn w:val="TextBody"/>
     <w:pPr/>
     <w:rPr>
       <w:rFonts w:cs="FreeSans"/>
     </w:rPr>
   </w:style>
-  <w:style w:type="paragraph" w:styleId="Caption">
-    <w:name w:val="Caption"/>
+  <w:style w:type="paragraph" w:styleId="Podpis">
+    <w:name w:val="Podpis"/>
     <w:basedOn w:val="Normal"/>
     <w:qFormat/>
     <w:pPr>
@@ -4361,8 +4613,8 @@
       <w:szCs w:val="24"/>
     </w:rPr>
   </w:style>
-  <w:style w:type="paragraph" w:styleId="Index">
-    <w:name w:val="Index"/>
+  <w:style w:type="paragraph" w:styleId="Indeks">
+    <w:name w:val="Indeks"/>
     <w:basedOn w:val="Normal"/>
     <w:qFormat/>
     <w:pPr>
@@ -4371,6 +4623,14 @@
     <w:rPr>
       <w:rFonts w:cs="FreeSans"/>
     </w:rPr>
+  </w:style>
+  <w:style w:type="paragraph" w:styleId="TextBody">
+    <w:name w:val="Text Body"/>
+    <w:basedOn w:val="Normal"/>
+    <w:pPr>
+      <w:spacing w:lineRule="auto" w:line="288" w:before="0" w:after="140"/>
+    </w:pPr>
+    <w:rPr/>
   </w:style>
   <w:style w:type="paragraph" w:styleId="BalloonText">
     <w:name w:val="Balloon Text"/>
@@ -4415,7 +4675,7 @@
     <w:semiHidden/>
     <w:unhideWhenUsed/>
     <w:tblPr>
-      <w:tblInd w:w="0" w:type="dxa"/>
+      <w:tblInd w:type="dxa" w:w="0"/>
       <w:tblCellMar>
         <w:top w:w="0" w:type="dxa"/>
         <w:left w:w="108" w:type="dxa"/>
@@ -4430,17 +4690,17 @@
     <w:uiPriority w:val="59"/>
     <w:rsid w:val="00e5566f"/>
     <w:pPr>
-      <w:spacing w:after="0" w:line="240" w:lineRule="auto"/>
+      <w:spacing w:lineRule="auto" w:line="240" w:after="0"/>
     </w:pPr>
     <w:tblPr>
-      <w:tblInd w:w="0" w:type="dxa"/>
+      <w:tblInd w:type="dxa" w:w="0"/>
       <w:tblBorders>
-        <w:top w:val="single" w:color="auto" w:sz="4" w:space="0"/>
-        <w:left w:val="single" w:color="auto" w:sz="4" w:space="0"/>
-        <w:bottom w:val="single" w:color="auto" w:sz="4" w:space="0"/>
-        <w:right w:val="single" w:color="auto" w:sz="4" w:space="0"/>
-        <w:insideH w:val="single" w:color="auto" w:sz="4" w:space="0"/>
-        <w:insideV w:val="single" w:color="auto" w:sz="4" w:space="0"/>
+        <w:top w:space="0" w:sz="4" w:color="auto" w:val="single"/>
+        <w:left w:space="0" w:sz="4" w:color="auto" w:val="single"/>
+        <w:bottom w:space="0" w:sz="4" w:color="auto" w:val="single"/>
+        <w:right w:space="0" w:sz="4" w:color="auto" w:val="single"/>
+        <w:insideH w:space="0" w:sz="4" w:color="auto" w:val="single"/>
+        <w:insideV w:space="0" w:sz="4" w:color="auto" w:val="single"/>
       </w:tblBorders>
       <w:tblCellMar>
         <w:top w:w="0" w:type="dxa"/>

</xml_diff>